<commit_message>
Add missing components for the Request grid search mechanism
+ The site manual was also updated to reflect some minor UI changes
+ Added query for full-text catalog creation on RentalRequestDetails view
+ Updated RentalRequestDetails view to comply with full-text catalog requirements
</commit_message>
<xml_diff>
--- a/Site Manual.docx
+++ b/Site Manual.docx
@@ -357,7 +357,7 @@
             </w:rPr>
             <w:fldChar w:fldCharType="separate"/>
           </w:r>
-          <w:hyperlink w:anchor="_Toc516406196" w:history="1">
+          <w:hyperlink w:anchor="_Toc516407246" w:history="1">
             <w:r>
               <w:rPr>
                 <w:rStyle w:val="Hyperlink"/>
@@ -380,7 +380,7 @@
               <w:rPr>
                 <w:webHidden/>
               </w:rPr>
-              <w:instrText xml:space="preserve"> PAGEREF _Toc516406196 \h </w:instrText>
+              <w:instrText xml:space="preserve"> PAGEREF _Toc516407246 \h </w:instrText>
             </w:r>
             <w:r>
               <w:rPr>
@@ -415,7 +415,7 @@
               <w:b w:val="0"/>
             </w:rPr>
           </w:pPr>
-          <w:hyperlink r:id="rId9" w:anchor="_Toc516406197" w:history="1">
+          <w:hyperlink r:id="rId9" w:anchor="_Toc516407247" w:history="1">
             <w:r>
               <w:rPr>
                 <w:rStyle w:val="Hyperlink"/>
@@ -438,7 +438,7 @@
               <w:rPr>
                 <w:webHidden/>
               </w:rPr>
-              <w:instrText xml:space="preserve"> PAGEREF _Toc516406197 \h </w:instrText>
+              <w:instrText xml:space="preserve"> PAGEREF _Toc516407247 \h </w:instrText>
             </w:r>
             <w:r>
               <w:rPr>
@@ -473,7 +473,7 @@
               <w:b w:val="0"/>
             </w:rPr>
           </w:pPr>
-          <w:hyperlink w:anchor="_Toc516406198" w:history="1">
+          <w:hyperlink w:anchor="_Toc516407248" w:history="1">
             <w:r>
               <w:rPr>
                 <w:rStyle w:val="Hyperlink"/>
@@ -496,7 +496,7 @@
               <w:rPr>
                 <w:webHidden/>
               </w:rPr>
-              <w:instrText xml:space="preserve"> PAGEREF _Toc516406198 \h </w:instrText>
+              <w:instrText xml:space="preserve"> PAGEREF _Toc516407248 \h </w:instrText>
             </w:r>
             <w:r>
               <w:rPr>
@@ -534,7 +534,7 @@
               <w:noProof/>
             </w:rPr>
           </w:pPr>
-          <w:hyperlink w:anchor="_Toc516406199" w:history="1">
+          <w:hyperlink w:anchor="_Toc516407249" w:history="1">
             <w:r>
               <w:rPr>
                 <w:rStyle w:val="Hyperlink"/>
@@ -562,7 +562,7 @@
                 <w:noProof/>
                 <w:webHidden/>
               </w:rPr>
-              <w:instrText xml:space="preserve"> PAGEREF _Toc516406199 \h </w:instrText>
+              <w:instrText xml:space="preserve"> PAGEREF _Toc516407249 \h </w:instrText>
             </w:r>
             <w:r>
               <w:rPr>
@@ -604,7 +604,7 @@
               <w:noProof/>
             </w:rPr>
           </w:pPr>
-          <w:hyperlink w:anchor="_Toc516406200" w:history="1">
+          <w:hyperlink w:anchor="_Toc516407250" w:history="1">
             <w:r>
               <w:rPr>
                 <w:rStyle w:val="Hyperlink"/>
@@ -632,7 +632,7 @@
                 <w:noProof/>
                 <w:webHidden/>
               </w:rPr>
-              <w:instrText xml:space="preserve"> PAGEREF _Toc516406200 \h </w:instrText>
+              <w:instrText xml:space="preserve"> PAGEREF _Toc516407250 \h </w:instrText>
             </w:r>
             <w:r>
               <w:rPr>
@@ -674,10 +674,11 @@
               <w:noProof/>
             </w:rPr>
           </w:pPr>
-          <w:hyperlink w:anchor="_Toc516406201" w:history="1">
+          <w:hyperlink w:anchor="_Toc516407251" w:history="1">
             <w:r>
               <w:rPr>
                 <w:rStyle w:val="Hyperlink"/>
+                <w:b/>
                 <w:noProof/>
               </w:rPr>
               <w:t>MY RENTALS PAGE</w:t>
@@ -701,7 +702,7 @@
                 <w:noProof/>
                 <w:webHidden/>
               </w:rPr>
-              <w:instrText xml:space="preserve"> PAGEREF _Toc516406201 \h </w:instrText>
+              <w:instrText xml:space="preserve"> PAGEREF _Toc516407251 \h </w:instrText>
             </w:r>
             <w:r>
               <w:rPr>
@@ -740,7 +741,7 @@
               <w:b w:val="0"/>
             </w:rPr>
           </w:pPr>
-          <w:hyperlink r:id="rId10" w:anchor="_Toc516406202" w:history="1">
+          <w:hyperlink r:id="rId10" w:anchor="_Toc516407252" w:history="1">
             <w:r>
               <w:rPr>
                 <w:rStyle w:val="Hyperlink"/>
@@ -763,7 +764,7 @@
               <w:rPr>
                 <w:webHidden/>
               </w:rPr>
-              <w:instrText xml:space="preserve"> PAGEREF _Toc516406202 \h </w:instrText>
+              <w:instrText xml:space="preserve"> PAGEREF _Toc516407252 \h </w:instrText>
             </w:r>
             <w:r>
               <w:rPr>
@@ -801,7 +802,7 @@
               <w:noProof/>
             </w:rPr>
           </w:pPr>
-          <w:hyperlink w:anchor="_Toc516406203" w:history="1">
+          <w:hyperlink w:anchor="_Toc516407253" w:history="1">
             <w:r>
               <w:rPr>
                 <w:rStyle w:val="Hyperlink"/>
@@ -829,7 +830,7 @@
                 <w:noProof/>
                 <w:webHidden/>
               </w:rPr>
-              <w:instrText xml:space="preserve"> PAGEREF _Toc516406203 \h </w:instrText>
+              <w:instrText xml:space="preserve"> PAGEREF _Toc516407253 \h </w:instrText>
             </w:r>
             <w:r>
               <w:rPr>
@@ -871,7 +872,7 @@
               <w:noProof/>
             </w:rPr>
           </w:pPr>
-          <w:hyperlink w:anchor="_Toc516406204" w:history="1">
+          <w:hyperlink w:anchor="_Toc516407254" w:history="1">
             <w:r>
               <w:rPr>
                 <w:rStyle w:val="Hyperlink"/>
@@ -899,7 +900,7 @@
                 <w:noProof/>
                 <w:webHidden/>
               </w:rPr>
-              <w:instrText xml:space="preserve"> PAGEREF _Toc516406204 \h </w:instrText>
+              <w:instrText xml:space="preserve"> PAGEREF _Toc516407254 \h </w:instrText>
             </w:r>
             <w:r>
               <w:rPr>
@@ -941,7 +942,7 @@
               <w:noProof/>
             </w:rPr>
           </w:pPr>
-          <w:hyperlink w:anchor="_Toc516406205" w:history="1">
+          <w:hyperlink w:anchor="_Toc516407255" w:history="1">
             <w:r>
               <w:rPr>
                 <w:rStyle w:val="Hyperlink"/>
@@ -969,7 +970,7 @@
                 <w:noProof/>
                 <w:webHidden/>
               </w:rPr>
-              <w:instrText xml:space="preserve"> PAGEREF _Toc516406205 \h </w:instrText>
+              <w:instrText xml:space="preserve"> PAGEREF _Toc516407255 \h </w:instrText>
             </w:r>
             <w:r>
               <w:rPr>
@@ -1002,7 +1003,7 @@
         </w:p>
         <w:p>
           <w:pPr>
-            <w:pStyle w:val="TOC2"/>
+            <w:pStyle w:val="TOC3"/>
             <w:tabs>
               <w:tab w:val="right" w:leader="dot" w:pos="9350"/>
             </w:tabs>
@@ -1011,7 +1012,7 @@
               <w:noProof/>
             </w:rPr>
           </w:pPr>
-          <w:hyperlink w:anchor="_Toc516406206" w:history="1">
+          <w:hyperlink w:anchor="_Toc516407256" w:history="1">
             <w:r>
               <w:rPr>
                 <w:rStyle w:val="Hyperlink"/>
@@ -1039,7 +1040,7 @@
                 <w:noProof/>
                 <w:webHidden/>
               </w:rPr>
-              <w:instrText xml:space="preserve"> PAGEREF _Toc516406206 \h </w:instrText>
+              <w:instrText xml:space="preserve"> PAGEREF _Toc516407256 \h </w:instrText>
             </w:r>
             <w:r>
               <w:rPr>
@@ -1081,7 +1082,7 @@
               <w:noProof/>
             </w:rPr>
           </w:pPr>
-          <w:hyperlink w:anchor="_Toc516406207" w:history="1">
+          <w:hyperlink w:anchor="_Toc516407257" w:history="1">
             <w:r>
               <w:rPr>
                 <w:rStyle w:val="Hyperlink"/>
@@ -1109,7 +1110,7 @@
                 <w:noProof/>
                 <w:webHidden/>
               </w:rPr>
-              <w:instrText xml:space="preserve"> PAGEREF _Toc516406207 \h </w:instrText>
+              <w:instrText xml:space="preserve"> PAGEREF _Toc516407257 \h </w:instrText>
             </w:r>
             <w:r>
               <w:rPr>
@@ -1151,7 +1152,7 @@
               <w:noProof/>
             </w:rPr>
           </w:pPr>
-          <w:hyperlink w:anchor="_Toc516406208" w:history="1">
+          <w:hyperlink w:anchor="_Toc516407258" w:history="1">
             <w:r>
               <w:rPr>
                 <w:rStyle w:val="Hyperlink"/>
@@ -1179,7 +1180,7 @@
                 <w:noProof/>
                 <w:webHidden/>
               </w:rPr>
-              <w:instrText xml:space="preserve"> PAGEREF _Toc516406208 \h </w:instrText>
+              <w:instrText xml:space="preserve"> PAGEREF _Toc516407258 \h </w:instrText>
             </w:r>
             <w:r>
               <w:rPr>
@@ -1212,7 +1213,7 @@
         </w:p>
         <w:p>
           <w:pPr>
-            <w:pStyle w:val="TOC2"/>
+            <w:pStyle w:val="TOC3"/>
             <w:tabs>
               <w:tab w:val="right" w:leader="dot" w:pos="9350"/>
             </w:tabs>
@@ -1221,7 +1222,7 @@
               <w:noProof/>
             </w:rPr>
           </w:pPr>
-          <w:hyperlink w:anchor="_Toc516406209" w:history="1">
+          <w:hyperlink w:anchor="_Toc516407259" w:history="1">
             <w:r>
               <w:rPr>
                 <w:rStyle w:val="Hyperlink"/>
@@ -1249,7 +1250,7 @@
                 <w:noProof/>
                 <w:webHidden/>
               </w:rPr>
-              <w:instrText xml:space="preserve"> PAGEREF _Toc516406209 \h </w:instrText>
+              <w:instrText xml:space="preserve"> PAGEREF _Toc516407259 \h </w:instrText>
             </w:r>
             <w:r>
               <w:rPr>
@@ -1291,7 +1292,7 @@
               <w:noProof/>
             </w:rPr>
           </w:pPr>
-          <w:hyperlink w:anchor="_Toc516406210" w:history="1">
+          <w:hyperlink w:anchor="_Toc516407260" w:history="1">
             <w:r>
               <w:rPr>
                 <w:rStyle w:val="Hyperlink"/>
@@ -1319,7 +1320,7 @@
                 <w:noProof/>
                 <w:webHidden/>
               </w:rPr>
-              <w:instrText xml:space="preserve"> PAGEREF _Toc516406210 \h </w:instrText>
+              <w:instrText xml:space="preserve"> PAGEREF _Toc516407260 \h </w:instrText>
             </w:r>
             <w:r>
               <w:rPr>
@@ -1361,7 +1362,7 @@
               <w:noProof/>
             </w:rPr>
           </w:pPr>
-          <w:hyperlink w:anchor="_Toc516406211" w:history="1">
+          <w:hyperlink w:anchor="_Toc516407261" w:history="1">
             <w:r>
               <w:rPr>
                 <w:rStyle w:val="Hyperlink"/>
@@ -1389,7 +1390,7 @@
                 <w:noProof/>
                 <w:webHidden/>
               </w:rPr>
-              <w:instrText xml:space="preserve"> PAGEREF _Toc516406211 \h </w:instrText>
+              <w:instrText xml:space="preserve"> PAGEREF _Toc516407261 \h </w:instrText>
             </w:r>
             <w:r>
               <w:rPr>
@@ -1431,7 +1432,7 @@
               <w:noProof/>
             </w:rPr>
           </w:pPr>
-          <w:hyperlink w:anchor="_Toc516406212" w:history="1">
+          <w:hyperlink w:anchor="_Toc516407262" w:history="1">
             <w:r>
               <w:rPr>
                 <w:rStyle w:val="Hyperlink"/>
@@ -1459,7 +1460,7 @@
                 <w:noProof/>
                 <w:webHidden/>
               </w:rPr>
-              <w:instrText xml:space="preserve"> PAGEREF _Toc516406212 \h </w:instrText>
+              <w:instrText xml:space="preserve"> PAGEREF _Toc516407262 \h </w:instrText>
             </w:r>
             <w:r>
               <w:rPr>
@@ -1501,7 +1502,7 @@
               <w:noProof/>
             </w:rPr>
           </w:pPr>
-          <w:hyperlink w:anchor="_Toc516406213" w:history="1">
+          <w:hyperlink w:anchor="_Toc516407263" w:history="1">
             <w:r>
               <w:rPr>
                 <w:rStyle w:val="Hyperlink"/>
@@ -1529,7 +1530,7 @@
                 <w:noProof/>
                 <w:webHidden/>
               </w:rPr>
-              <w:instrText xml:space="preserve"> PAGEREF _Toc516406213 \h </w:instrText>
+              <w:instrText xml:space="preserve"> PAGEREF _Toc516407263 \h </w:instrText>
             </w:r>
             <w:r>
               <w:rPr>
@@ -1571,7 +1572,7 @@
               <w:noProof/>
             </w:rPr>
           </w:pPr>
-          <w:hyperlink r:id="rId11" w:anchor="_Toc516406214" w:history="1">
+          <w:hyperlink r:id="rId11" w:anchor="_Toc516407264" w:history="1">
             <w:r>
               <w:rPr>
                 <w:rStyle w:val="Hyperlink"/>
@@ -1599,7 +1600,7 @@
                 <w:noProof/>
                 <w:webHidden/>
               </w:rPr>
-              <w:instrText xml:space="preserve"> PAGEREF _Toc516406214 \h </w:instrText>
+              <w:instrText xml:space="preserve"> PAGEREF _Toc516407264 \h </w:instrText>
             </w:r>
             <w:r>
               <w:rPr>
@@ -1641,7 +1642,7 @@
               <w:noProof/>
             </w:rPr>
           </w:pPr>
-          <w:hyperlink r:id="rId12" w:anchor="_Toc516406215" w:history="1">
+          <w:hyperlink r:id="rId12" w:anchor="_Toc516407265" w:history="1">
             <w:r>
               <w:rPr>
                 <w:rStyle w:val="Hyperlink"/>
@@ -1669,7 +1670,7 @@
                 <w:noProof/>
                 <w:webHidden/>
               </w:rPr>
-              <w:instrText xml:space="preserve"> PAGEREF _Toc516406215 \h </w:instrText>
+              <w:instrText xml:space="preserve"> PAGEREF _Toc516407265 \h </w:instrText>
             </w:r>
             <w:r>
               <w:rPr>
@@ -1711,7 +1712,7 @@
               <w:noProof/>
             </w:rPr>
           </w:pPr>
-          <w:hyperlink r:id="rId13" w:anchor="_Toc516406216" w:history="1">
+          <w:hyperlink r:id="rId13" w:anchor="_Toc516407266" w:history="1">
             <w:r>
               <w:rPr>
                 <w:rStyle w:val="Hyperlink"/>
@@ -1739,7 +1740,7 @@
                 <w:noProof/>
                 <w:webHidden/>
               </w:rPr>
-              <w:instrText xml:space="preserve"> PAGEREF _Toc516406216 \h </w:instrText>
+              <w:instrText xml:space="preserve"> PAGEREF _Toc516407266 \h </w:instrText>
             </w:r>
             <w:r>
               <w:rPr>
@@ -1781,7 +1782,7 @@
               <w:noProof/>
             </w:rPr>
           </w:pPr>
-          <w:hyperlink r:id="rId14" w:anchor="_Toc516406217" w:history="1">
+          <w:hyperlink r:id="rId14" w:anchor="_Toc516407267" w:history="1">
             <w:r>
               <w:rPr>
                 <w:rStyle w:val="Hyperlink"/>
@@ -1809,7 +1810,7 @@
                 <w:noProof/>
                 <w:webHidden/>
               </w:rPr>
-              <w:instrText xml:space="preserve"> PAGEREF _Toc516406217 \h </w:instrText>
+              <w:instrText xml:space="preserve"> PAGEREF _Toc516407267 \h </w:instrText>
             </w:r>
             <w:r>
               <w:rPr>
@@ -1851,7 +1852,7 @@
               <w:noProof/>
             </w:rPr>
           </w:pPr>
-          <w:hyperlink r:id="rId15" w:anchor="_Toc516406218" w:history="1">
+          <w:hyperlink r:id="rId15" w:anchor="_Toc516407268" w:history="1">
             <w:r>
               <w:rPr>
                 <w:rStyle w:val="Hyperlink"/>
@@ -1879,7 +1880,7 @@
                 <w:noProof/>
                 <w:webHidden/>
               </w:rPr>
-              <w:instrText xml:space="preserve"> PAGEREF _Toc516406218 \h </w:instrText>
+              <w:instrText xml:space="preserve"> PAGEREF _Toc516407268 \h </w:instrText>
             </w:r>
             <w:r>
               <w:rPr>
@@ -1921,7 +1922,7 @@
               <w:noProof/>
             </w:rPr>
           </w:pPr>
-          <w:hyperlink r:id="rId16" w:anchor="_Toc516406219" w:history="1">
+          <w:hyperlink r:id="rId16" w:anchor="_Toc516407269" w:history="1">
             <w:r>
               <w:rPr>
                 <w:rStyle w:val="Hyperlink"/>
@@ -1949,7 +1950,7 @@
                 <w:noProof/>
                 <w:webHidden/>
               </w:rPr>
-              <w:instrText xml:space="preserve"> PAGEREF _Toc516406219 \h </w:instrText>
+              <w:instrText xml:space="preserve"> PAGEREF _Toc516407269 \h </w:instrText>
             </w:r>
             <w:r>
               <w:rPr>
@@ -1991,7 +1992,7 @@
               <w:noProof/>
             </w:rPr>
           </w:pPr>
-          <w:hyperlink r:id="rId17" w:anchor="_Toc516406220" w:history="1">
+          <w:hyperlink r:id="rId17" w:anchor="_Toc516407270" w:history="1">
             <w:r>
               <w:rPr>
                 <w:rStyle w:val="Hyperlink"/>
@@ -2019,7 +2020,7 @@
                 <w:noProof/>
                 <w:webHidden/>
               </w:rPr>
-              <w:instrText xml:space="preserve"> PAGEREF _Toc516406220 \h </w:instrText>
+              <w:instrText xml:space="preserve"> PAGEREF _Toc516407270 \h </w:instrText>
             </w:r>
             <w:r>
               <w:rPr>
@@ -2052,6 +2053,76 @@
         </w:p>
         <w:p>
           <w:pPr>
+            <w:pStyle w:val="TOC3"/>
+            <w:tabs>
+              <w:tab w:val="right" w:leader="dot" w:pos="9350"/>
+            </w:tabs>
+            <w:rPr>
+              <w:rFonts w:eastAsiaTheme="minorEastAsia"/>
+              <w:noProof/>
+            </w:rPr>
+          </w:pPr>
+          <w:hyperlink r:id="rId18" w:anchor="_Toc516407271" w:history="1">
+            <w:r>
+              <w:rPr>
+                <w:rStyle w:val="Hyperlink"/>
+                <w:b/>
+                <w:noProof/>
+              </w:rPr>
+              <w:t>PROCESS NOTIFICATIONS</w:t>
+            </w:r>
+            <w:r>
+              <w:rPr>
+                <w:noProof/>
+                <w:webHidden/>
+              </w:rPr>
+              <w:tab/>
+            </w:r>
+            <w:r>
+              <w:rPr>
+                <w:noProof/>
+                <w:webHidden/>
+              </w:rPr>
+              <w:fldChar w:fldCharType="begin"/>
+            </w:r>
+            <w:r>
+              <w:rPr>
+                <w:noProof/>
+                <w:webHidden/>
+              </w:rPr>
+              <w:instrText xml:space="preserve"> PAGEREF _Toc516407271 \h </w:instrText>
+            </w:r>
+            <w:r>
+              <w:rPr>
+                <w:noProof/>
+                <w:webHidden/>
+              </w:rPr>
+            </w:r>
+            <w:r>
+              <w:rPr>
+                <w:noProof/>
+                <w:webHidden/>
+              </w:rPr>
+              <w:fldChar w:fldCharType="separate"/>
+            </w:r>
+            <w:r>
+              <w:rPr>
+                <w:noProof/>
+                <w:webHidden/>
+              </w:rPr>
+              <w:t>20</w:t>
+            </w:r>
+            <w:r>
+              <w:rPr>
+                <w:noProof/>
+                <w:webHidden/>
+              </w:rPr>
+              <w:fldChar w:fldCharType="end"/>
+            </w:r>
+          </w:hyperlink>
+        </w:p>
+        <w:p>
+          <w:pPr>
             <w:jc w:val="both"/>
           </w:pPr>
           <w:r>
@@ -2100,14 +2171,13 @@
           <w:sz w:val="40"/>
         </w:rPr>
       </w:pPr>
-      <w:bookmarkStart w:id="0" w:name="_Toc516406196"/>
+      <w:bookmarkStart w:id="0" w:name="_Toc516407246"/>
       <w:r>
         <w:rPr>
           <w:b/>
           <w:color w:val="auto"/>
           <w:sz w:val="40"/>
         </w:rPr>
-        <w:lastRenderedPageBreak/>
         <w:t>SITE ACCESS</w:t>
       </w:r>
       <w:bookmarkEnd w:id="0"/>
@@ -2298,7 +2368,7 @@
                                           </pic:cNvPicPr>
                                         </pic:nvPicPr>
                                         <pic:blipFill>
-                                          <a:blip r:embed="rId18">
+                                          <a:blip r:embed="rId19">
                                             <a:extLst>
                                               <a:ext uri="{28A0092B-C50C-407E-A947-70E740481C1C}">
                                                 <a14:useLocalDpi xmlns:a14="http://schemas.microsoft.com/office/drawing/2010/main" val="0"/>
@@ -2378,7 +2448,7 @@
                                     </pic:cNvPicPr>
                                   </pic:nvPicPr>
                                   <pic:blipFill>
-                                    <a:blip r:embed="rId18">
+                                    <a:blip r:embed="rId19">
                                       <a:extLst>
                                         <a:ext uri="{28A0092B-C50C-407E-A947-70E740481C1C}">
                                           <a14:useLocalDpi xmlns:a14="http://schemas.microsoft.com/office/drawing/2010/main" val="0"/>
@@ -2443,7 +2513,6 @@
         <w:rPr>
           <w:noProof/>
         </w:rPr>
-        <w:lastRenderedPageBreak/>
         <mc:AlternateContent>
           <mc:Choice Requires="wps">
             <w:drawing>
@@ -2618,7 +2687,7 @@
                                           </pic:cNvPicPr>
                                         </pic:nvPicPr>
                                         <pic:blipFill>
-                                          <a:blip r:embed="rId19">
+                                          <a:blip r:embed="rId20">
                                             <a:extLst>
                                               <a:ext uri="{28A0092B-C50C-407E-A947-70E740481C1C}">
                                                 <a14:useLocalDpi xmlns:a14="http://schemas.microsoft.com/office/drawing/2010/main" val="0"/>
@@ -2698,7 +2767,7 @@
                                     </pic:cNvPicPr>
                                   </pic:nvPicPr>
                                   <pic:blipFill>
-                                    <a:blip r:embed="rId19">
+                                    <a:blip r:embed="rId20">
                                       <a:extLst>
                                         <a:ext uri="{28A0092B-C50C-407E-A947-70E740481C1C}">
                                           <a14:useLocalDpi xmlns:a14="http://schemas.microsoft.com/office/drawing/2010/main" val="0"/>
@@ -2929,7 +2998,7 @@
                                       <w:sz w:val="96"/>
                                     </w:rPr>
                                   </w:pPr>
-                                  <w:bookmarkStart w:id="1" w:name="_Toc516406197"/>
+                                  <w:bookmarkStart w:id="1" w:name="_Toc516407247"/>
                                   <w:r>
                                     <w:rPr>
                                       <w:b/>
@@ -2950,14 +3019,12 @@
                                 <w:b/>
                               </w:rPr>
                             </w:pPr>
-                            <w:proofErr w:type="spellStart"/>
                             <w:r>
                               <w:rPr>
                                 <w:b/>
                               </w:rPr>
                               <w:t>xcecec</w:t>
                             </w:r>
-                            <w:proofErr w:type="spellEnd"/>
                           </w:p>
                         </w:txbxContent>
                       </wps:txbx>
@@ -3016,7 +3083,7 @@
                                 <w:sz w:val="96"/>
                               </w:rPr>
                             </w:pPr>
-                            <w:bookmarkStart w:id="2" w:name="_Toc516406197"/>
+                            <w:bookmarkStart w:id="2" w:name="_Toc516407247"/>
                             <w:r>
                               <w:rPr>
                                 <w:b/>
@@ -3037,14 +3104,12 @@
                           <w:b/>
                         </w:rPr>
                       </w:pPr>
-                      <w:proofErr w:type="spellStart"/>
                       <w:r>
                         <w:rPr>
                           <w:b/>
                         </w:rPr>
                         <w:t>xcecec</w:t>
                       </w:r>
-                      <w:proofErr w:type="spellEnd"/>
                     </w:p>
                   </w:txbxContent>
                 </v:textbox>
@@ -3144,7 +3209,7 @@
           <w:sz w:val="40"/>
         </w:rPr>
       </w:pPr>
-      <w:bookmarkStart w:id="3" w:name="_Toc516406198"/>
+      <w:bookmarkStart w:id="3" w:name="_Toc516407248"/>
       <w:r>
         <w:rPr>
           <w:b/>
@@ -3182,7 +3247,7 @@
           <w:sz w:val="32"/>
         </w:rPr>
       </w:pPr>
-      <w:bookmarkStart w:id="4" w:name="_Toc516406199"/>
+      <w:bookmarkStart w:id="4" w:name="_Toc516407249"/>
       <w:r>
         <w:rPr>
           <w:b/>
@@ -3364,7 +3429,7 @@
                                           </pic:cNvPicPr>
                                         </pic:nvPicPr>
                                         <pic:blipFill>
-                                          <a:blip r:embed="rId20">
+                                          <a:blip r:embed="rId21">
                                             <a:extLst>
                                               <a:ext uri="{28A0092B-C50C-407E-A947-70E740481C1C}">
                                                 <a14:useLocalDpi xmlns:a14="http://schemas.microsoft.com/office/drawing/2010/main" val="0"/>
@@ -3441,7 +3506,7 @@
                                     </pic:cNvPicPr>
                                   </pic:nvPicPr>
                                   <pic:blipFill>
-                                    <a:blip r:embed="rId20">
+                                    <a:blip r:embed="rId21">
                                       <a:extLst>
                                         <a:ext uri="{28A0092B-C50C-407E-A947-70E740481C1C}">
                                           <a14:useLocalDpi xmlns:a14="http://schemas.microsoft.com/office/drawing/2010/main" val="0"/>
@@ -3608,7 +3673,7 @@
           <w:sz w:val="32"/>
         </w:rPr>
       </w:pPr>
-      <w:bookmarkStart w:id="5" w:name="_Toc516406200"/>
+      <w:bookmarkStart w:id="5" w:name="_Toc516407250"/>
       <w:r>
         <w:rPr>
           <w:b/>
@@ -3791,7 +3856,7 @@
                                           </pic:cNvPicPr>
                                         </pic:nvPicPr>
                                         <pic:blipFill>
-                                          <a:blip r:embed="rId21">
+                                          <a:blip r:embed="rId22">
                                             <a:extLst>
                                               <a:ext uri="{28A0092B-C50C-407E-A947-70E740481C1C}">
                                                 <a14:useLocalDpi xmlns:a14="http://schemas.microsoft.com/office/drawing/2010/main" val="0"/>
@@ -3868,7 +3933,7 @@
                                     </pic:cNvPicPr>
                                   </pic:nvPicPr>
                                   <pic:blipFill>
-                                    <a:blip r:embed="rId21">
+                                    <a:blip r:embed="rId22">
                                       <a:extLst>
                                         <a:ext uri="{28A0092B-C50C-407E-A947-70E740481C1C}">
                                           <a14:useLocalDpi xmlns:a14="http://schemas.microsoft.com/office/drawing/2010/main" val="0"/>
@@ -4014,7 +4079,7 @@
                                           </pic:cNvPicPr>
                                         </pic:nvPicPr>
                                         <pic:blipFill>
-                                          <a:blip r:embed="rId22">
+                                          <a:blip r:embed="rId23">
                                             <a:extLst>
                                               <a:ext uri="{28A0092B-C50C-407E-A947-70E740481C1C}">
                                                 <a14:useLocalDpi xmlns:a14="http://schemas.microsoft.com/office/drawing/2010/main" val="0"/>
@@ -4094,7 +4159,7 @@
                                     </pic:cNvPicPr>
                                   </pic:nvPicPr>
                                   <pic:blipFill>
-                                    <a:blip r:embed="rId22">
+                                    <a:blip r:embed="rId23">
                                       <a:extLst>
                                         <a:ext uri="{28A0092B-C50C-407E-A947-70E740481C1C}">
                                           <a14:useLocalDpi xmlns:a14="http://schemas.microsoft.com/office/drawing/2010/main" val="0"/>
@@ -4210,7 +4275,7 @@
                                           </pic:cNvPicPr>
                                         </pic:nvPicPr>
                                         <pic:blipFill>
-                                          <a:blip r:embed="rId23">
+                                          <a:blip r:embed="rId24">
                                             <a:extLst>
                                               <a:ext uri="{28A0092B-C50C-407E-A947-70E740481C1C}">
                                                 <a14:useLocalDpi xmlns:a14="http://schemas.microsoft.com/office/drawing/2010/main" val="0"/>
@@ -4290,7 +4355,7 @@
                                     </pic:cNvPicPr>
                                   </pic:nvPicPr>
                                   <pic:blipFill>
-                                    <a:blip r:embed="rId23">
+                                    <a:blip r:embed="rId24">
                                       <a:extLst>
                                         <a:ext uri="{28A0092B-C50C-407E-A947-70E740481C1C}">
                                           <a14:useLocalDpi xmlns:a14="http://schemas.microsoft.com/office/drawing/2010/main" val="0"/>
@@ -4686,7 +4751,7 @@
                           </pic:cNvPicPr>
                         </pic:nvPicPr>
                         <pic:blipFill>
-                          <a:blip r:embed="rId24">
+                          <a:blip r:embed="rId25">
                             <a:extLst>
                               <a:ext uri="{28A0092B-C50C-407E-A947-70E740481C1C}">
                                 <a14:useLocalDpi xmlns:a14="http://schemas.microsoft.com/office/drawing/2010/main" val="0"/>
@@ -4764,7 +4829,7 @@
                           </pic:cNvPicPr>
                         </pic:nvPicPr>
                         <pic:blipFill>
-                          <a:blip r:embed="rId25">
+                          <a:blip r:embed="rId26">
                             <a:extLst>
                               <a:ext uri="{28A0092B-C50C-407E-A947-70E740481C1C}">
                                 <a14:useLocalDpi xmlns:a14="http://schemas.microsoft.com/office/drawing/2010/main" val="0"/>
@@ -4842,7 +4907,7 @@
                           </pic:cNvPicPr>
                         </pic:nvPicPr>
                         <pic:blipFill>
-                          <a:blip r:embed="rId26">
+                          <a:blip r:embed="rId27">
                             <a:extLst>
                               <a:ext uri="{28A0092B-C50C-407E-A947-70E740481C1C}">
                                 <a14:useLocalDpi xmlns:a14="http://schemas.microsoft.com/office/drawing/2010/main" val="0"/>
@@ -4920,7 +4985,7 @@
                           </pic:cNvPicPr>
                         </pic:nvPicPr>
                         <pic:blipFill>
-                          <a:blip r:embed="rId27">
+                          <a:blip r:embed="rId28">
                             <a:extLst>
                               <a:ext uri="{28A0092B-C50C-407E-A947-70E740481C1C}">
                                 <a14:useLocalDpi xmlns:a14="http://schemas.microsoft.com/office/drawing/2010/main" val="0"/>
@@ -4976,7 +5041,7 @@
           <w:sz w:val="32"/>
         </w:rPr>
       </w:pPr>
-      <w:bookmarkStart w:id="6" w:name="_Toc516406201"/>
+      <w:bookmarkStart w:id="6" w:name="_Toc516407251"/>
       <w:r>
         <w:rPr>
           <w:b/>
@@ -5166,7 +5231,7 @@
                                           </pic:cNvPicPr>
                                         </pic:nvPicPr>
                                         <pic:blipFill>
-                                          <a:blip r:embed="rId28">
+                                          <a:blip r:embed="rId29">
                                             <a:extLst>
                                               <a:ext uri="{28A0092B-C50C-407E-A947-70E740481C1C}">
                                                 <a14:useLocalDpi xmlns:a14="http://schemas.microsoft.com/office/drawing/2010/main" val="0"/>
@@ -5243,7 +5308,7 @@
                                     </pic:cNvPicPr>
                                   </pic:nvPicPr>
                                   <pic:blipFill>
-                                    <a:blip r:embed="rId28">
+                                    <a:blip r:embed="rId29">
                                       <a:extLst>
                                         <a:ext uri="{28A0092B-C50C-407E-A947-70E740481C1C}">
                                           <a14:useLocalDpi xmlns:a14="http://schemas.microsoft.com/office/drawing/2010/main" val="0"/>
@@ -5487,7 +5552,7 @@
                                       <w:b/>
                                     </w:rPr>
                                   </w:pPr>
-                                  <w:bookmarkStart w:id="7" w:name="_Toc516406202"/>
+                                  <w:bookmarkStart w:id="7" w:name="_Toc516407252"/>
                                   <w:r>
                                     <w:rPr>
                                       <w:b/>
@@ -5508,14 +5573,12 @@
                                 <w:b/>
                               </w:rPr>
                             </w:pPr>
-                            <w:proofErr w:type="spellStart"/>
                             <w:r>
                               <w:rPr>
                                 <w:b/>
                               </w:rPr>
                               <w:t>xcecec</w:t>
                             </w:r>
-                            <w:proofErr w:type="spellEnd"/>
                           </w:p>
                         </w:txbxContent>
                       </wps:txbx>
@@ -5573,7 +5636,7 @@
                                 <w:b/>
                               </w:rPr>
                             </w:pPr>
-                            <w:bookmarkStart w:id="8" w:name="_Toc516406202"/>
+                            <w:bookmarkStart w:id="8" w:name="_Toc516407252"/>
                             <w:r>
                               <w:rPr>
                                 <w:b/>
@@ -5594,14 +5657,12 @@
                           <w:b/>
                         </w:rPr>
                       </w:pPr>
-                      <w:proofErr w:type="spellStart"/>
                       <w:r>
                         <w:rPr>
                           <w:b/>
                         </w:rPr>
                         <w:t>xcecec</w:t>
                       </w:r>
-                      <w:proofErr w:type="spellEnd"/>
                     </w:p>
                   </w:txbxContent>
                 </v:textbox>
@@ -5702,7 +5763,7 @@
           <w:sz w:val="32"/>
         </w:rPr>
       </w:pPr>
-      <w:bookmarkStart w:id="9" w:name="_Toc516406203"/>
+      <w:bookmarkStart w:id="9" w:name="_Toc516407253"/>
       <w:r>
         <w:rPr>
           <w:b/>
@@ -5884,7 +5945,7 @@
                                           </pic:cNvPicPr>
                                         </pic:nvPicPr>
                                         <pic:blipFill>
-                                          <a:blip r:embed="rId29">
+                                          <a:blip r:embed="rId30">
                                             <a:extLst>
                                               <a:ext uri="{28A0092B-C50C-407E-A947-70E740481C1C}">
                                                 <a14:useLocalDpi xmlns:a14="http://schemas.microsoft.com/office/drawing/2010/main" val="0"/>
@@ -5961,7 +6022,7 @@
                                     </pic:cNvPicPr>
                                   </pic:nvPicPr>
                                   <pic:blipFill>
-                                    <a:blip r:embed="rId29">
+                                    <a:blip r:embed="rId30">
                                       <a:extLst>
                                         <a:ext uri="{28A0092B-C50C-407E-A947-70E740481C1C}">
                                           <a14:useLocalDpi xmlns:a14="http://schemas.microsoft.com/office/drawing/2010/main" val="0"/>
@@ -6283,7 +6344,7 @@
           <w:sz w:val="36"/>
         </w:rPr>
       </w:pPr>
-      <w:bookmarkStart w:id="10" w:name="_Toc516406204"/>
+      <w:bookmarkStart w:id="10" w:name="_Toc516407254"/>
       <w:r>
         <w:rPr>
           <w:b/>
@@ -6327,7 +6388,7 @@
           <w:color w:val="auto"/>
         </w:rPr>
       </w:pPr>
-      <w:bookmarkStart w:id="11" w:name="_Toc516406205"/>
+      <w:bookmarkStart w:id="11" w:name="_Toc516407255"/>
       <w:r>
         <w:rPr>
           <w:b/>
@@ -6347,18 +6408,15 @@
     </w:p>
     <w:p>
       <w:pPr>
-        <w:pStyle w:val="Heading4"/>
-        <w:jc w:val="both"/>
+        <w:pStyle w:val="Heading5"/>
         <w:rPr>
           <w:b/>
-          <w:i w:val="0"/>
           <w:color w:val="auto"/>
         </w:rPr>
       </w:pPr>
       <w:r>
         <w:rPr>
           <w:b/>
-          <w:i w:val="0"/>
           <w:noProof/>
           <w:color w:val="auto"/>
         </w:rPr>
@@ -6431,7 +6489,7 @@
                                           </pic:cNvPicPr>
                                         </pic:nvPicPr>
                                         <pic:blipFill>
-                                          <a:blip r:embed="rId30">
+                                          <a:blip r:embed="rId31">
                                             <a:extLst>
                                               <a:ext uri="{28A0092B-C50C-407E-A947-70E740481C1C}">
                                                 <a14:useLocalDpi xmlns:a14="http://schemas.microsoft.com/office/drawing/2010/main" val="0"/>
@@ -6482,7 +6540,7 @@
           </mc:Choice>
           <mc:Fallback>
             <w:pict>
-              <v:shape w14:anchorId="517B8EDB" id="_x0000_s1044" type="#_x0000_t202" style="position:absolute;left:0;text-align:left;margin-left:415.75pt;margin-top:23.5pt;width:466.95pt;height:112.05pt;z-index:251772928;visibility:visible;mso-wrap-style:square;mso-width-percent:0;mso-height-percent:0;mso-wrap-distance-left:9pt;mso-wrap-distance-top:3.6pt;mso-wrap-distance-right:9pt;mso-wrap-distance-bottom:3.6pt;mso-position-horizontal:right;mso-position-horizontal-relative:margin;mso-position-vertical:absolute;mso-position-vertical-relative:text;mso-width-percent:0;mso-height-percent:0;mso-width-relative:margin;mso-height-relative:margin;v-text-anchor:top" o:gfxdata="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" strokecolor="white [3212]">
+              <v:shape w14:anchorId="517B8EDB" id="_x0000_s1044" type="#_x0000_t202" style="position:absolute;margin-left:415.75pt;margin-top:23.5pt;width:466.95pt;height:112.05pt;z-index:251772928;visibility:visible;mso-wrap-style:square;mso-width-percent:0;mso-height-percent:0;mso-wrap-distance-left:9pt;mso-wrap-distance-top:3.6pt;mso-wrap-distance-right:9pt;mso-wrap-distance-bottom:3.6pt;mso-position-horizontal:right;mso-position-horizontal-relative:margin;mso-position-vertical:absolute;mso-position-vertical-relative:text;mso-width-percent:0;mso-height-percent:0;mso-width-relative:margin;mso-height-relative:margin;v-text-anchor:top" o:gfxdata="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" strokecolor="white [3212]">
                 <v:textbox>
                   <w:txbxContent>
                     <w:p>
@@ -6508,7 +6566,7 @@
                                     </pic:cNvPicPr>
                                   </pic:nvPicPr>
                                   <pic:blipFill>
-                                    <a:blip r:embed="rId30">
+                                    <a:blip r:embed="rId31">
                                       <a:extLst>
                                         <a:ext uri="{28A0092B-C50C-407E-A947-70E740481C1C}">
                                           <a14:useLocalDpi xmlns:a14="http://schemas.microsoft.com/office/drawing/2010/main" val="0"/>
@@ -6551,7 +6609,6 @@
       <w:r>
         <w:rPr>
           <w:b/>
-          <w:i w:val="0"/>
           <w:color w:val="auto"/>
         </w:rPr>
         <w:t>LIBRARY TAB</w:t>
@@ -6588,8 +6645,7 @@
     </w:p>
     <w:p>
       <w:pPr>
-        <w:pStyle w:val="Heading4"/>
-        <w:jc w:val="both"/>
+        <w:pStyle w:val="Heading5"/>
         <w:rPr>
           <w:b/>
           <w:color w:val="auto"/>
@@ -6670,7 +6726,7 @@
                                           </pic:cNvPicPr>
                                         </pic:nvPicPr>
                                         <pic:blipFill>
-                                          <a:blip r:embed="rId31">
+                                          <a:blip r:embed="rId32">
                                             <a:extLst>
                                               <a:ext uri="{28A0092B-C50C-407E-A947-70E740481C1C}">
                                                 <a14:useLocalDpi xmlns:a14="http://schemas.microsoft.com/office/drawing/2010/main" val="0"/>
@@ -6721,7 +6777,7 @@
           </mc:Choice>
           <mc:Fallback>
             <w:pict>
-              <v:shape w14:anchorId="04FF7603" id="_x0000_s1045" type="#_x0000_t202" style="position:absolute;left:0;text-align:left;margin-left:415.75pt;margin-top:18.1pt;width:466.95pt;height:131.2pt;z-index:251774976;visibility:visible;mso-wrap-style:square;mso-width-percent:0;mso-height-percent:0;mso-wrap-distance-left:9pt;mso-wrap-distance-top:3.6pt;mso-wrap-distance-right:9pt;mso-wrap-distance-bottom:3.6pt;mso-position-horizontal:right;mso-position-horizontal-relative:margin;mso-position-vertical:absolute;mso-position-vertical-relative:text;mso-width-percent:0;mso-height-percent:0;mso-width-relative:margin;mso-height-relative:margin;v-text-anchor:top" o:gfxdata="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" strokecolor="white [3212]">
+              <v:shape w14:anchorId="04FF7603" id="_x0000_s1045" type="#_x0000_t202" style="position:absolute;margin-left:415.75pt;margin-top:18.1pt;width:466.95pt;height:131.2pt;z-index:251774976;visibility:visible;mso-wrap-style:square;mso-width-percent:0;mso-height-percent:0;mso-wrap-distance-left:9pt;mso-wrap-distance-top:3.6pt;mso-wrap-distance-right:9pt;mso-wrap-distance-bottom:3.6pt;mso-position-horizontal:right;mso-position-horizontal-relative:margin;mso-position-vertical:absolute;mso-position-vertical-relative:text;mso-width-percent:0;mso-height-percent:0;mso-width-relative:margin;mso-height-relative:margin;v-text-anchor:top" o:gfxdata="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" strokecolor="white [3212]">
                 <v:textbox>
                   <w:txbxContent>
                     <w:p>
@@ -6747,7 +6803,7 @@
                                     </pic:cNvPicPr>
                                   </pic:nvPicPr>
                                   <pic:blipFill>
-                                    <a:blip r:embed="rId31">
+                                    <a:blip r:embed="rId32">
                                       <a:extLst>
                                         <a:ext uri="{28A0092B-C50C-407E-A947-70E740481C1C}">
                                           <a14:useLocalDpi xmlns:a14="http://schemas.microsoft.com/office/drawing/2010/main" val="0"/>
@@ -6790,7 +6846,6 @@
       <w:r>
         <w:rPr>
           <w:b/>
-          <w:i w:val="0"/>
           <w:color w:val="auto"/>
         </w:rPr>
         <w:t>BOOKS TAB</w:t>
@@ -6862,8 +6917,7 @@
     </w:p>
     <w:p>
       <w:pPr>
-        <w:pStyle w:val="Heading4"/>
-        <w:jc w:val="both"/>
+        <w:pStyle w:val="Heading5"/>
         <w:rPr>
           <w:b/>
           <w:color w:val="auto"/>
@@ -6872,7 +6926,6 @@
       <w:r>
         <w:rPr>
           <w:b/>
-          <w:i w:val="0"/>
           <w:noProof/>
           <w:color w:val="auto"/>
         </w:rPr>
@@ -6946,7 +6999,7 @@
                                           </pic:cNvPicPr>
                                         </pic:nvPicPr>
                                         <pic:blipFill>
-                                          <a:blip r:embed="rId32">
+                                          <a:blip r:embed="rId33">
                                             <a:extLst>
                                               <a:ext uri="{28A0092B-C50C-407E-A947-70E740481C1C}">
                                                 <a14:useLocalDpi xmlns:a14="http://schemas.microsoft.com/office/drawing/2010/main" val="0"/>
@@ -6997,7 +7050,7 @@
           </mc:Choice>
           <mc:Fallback>
             <w:pict>
-              <v:shape w14:anchorId="2EB885CE" id="_x0000_s1046" type="#_x0000_t202" style="position:absolute;left:0;text-align:left;margin-left:415.75pt;margin-top:21.95pt;width:466.95pt;height:112.05pt;z-index:251777024;visibility:visible;mso-wrap-style:square;mso-width-percent:0;mso-height-percent:0;mso-wrap-distance-left:9pt;mso-wrap-distance-top:3.6pt;mso-wrap-distance-right:9pt;mso-wrap-distance-bottom:3.6pt;mso-position-horizontal:right;mso-position-horizontal-relative:margin;mso-position-vertical:absolute;mso-position-vertical-relative:text;mso-width-percent:0;mso-height-percent:0;mso-width-relative:margin;mso-height-relative:margin;v-text-anchor:top" o:gfxdata="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" strokecolor="white [3212]">
+              <v:shape w14:anchorId="2EB885CE" id="_x0000_s1046" type="#_x0000_t202" style="position:absolute;margin-left:415.75pt;margin-top:21.95pt;width:466.95pt;height:112.05pt;z-index:251777024;visibility:visible;mso-wrap-style:square;mso-width-percent:0;mso-height-percent:0;mso-wrap-distance-left:9pt;mso-wrap-distance-top:3.6pt;mso-wrap-distance-right:9pt;mso-wrap-distance-bottom:3.6pt;mso-position-horizontal:right;mso-position-horizontal-relative:margin;mso-position-vertical:absolute;mso-position-vertical-relative:text;mso-width-percent:0;mso-height-percent:0;mso-width-relative:margin;mso-height-relative:margin;v-text-anchor:top" o:gfxdata="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" strokecolor="white [3212]">
                 <v:textbox>
                   <w:txbxContent>
                     <w:p>
@@ -7023,7 +7076,7 @@
                                     </pic:cNvPicPr>
                                   </pic:nvPicPr>
                                   <pic:blipFill>
-                                    <a:blip r:embed="rId32">
+                                    <a:blip r:embed="rId33">
                                       <a:extLst>
                                         <a:ext uri="{28A0092B-C50C-407E-A947-70E740481C1C}">
                                           <a14:useLocalDpi xmlns:a14="http://schemas.microsoft.com/office/drawing/2010/main" val="0"/>
@@ -7066,7 +7119,6 @@
       <w:r>
         <w:rPr>
           <w:b/>
-          <w:i w:val="0"/>
           <w:color w:val="auto"/>
         </w:rPr>
         <w:t>AUTHORS TAB</w:t>
@@ -7094,8 +7146,7 @@
     </w:p>
     <w:p>
       <w:pPr>
-        <w:pStyle w:val="Heading4"/>
-        <w:jc w:val="both"/>
+        <w:pStyle w:val="Heading5"/>
         <w:rPr>
           <w:b/>
           <w:color w:val="auto"/>
@@ -7176,7 +7227,7 @@
                                           </pic:cNvPicPr>
                                         </pic:nvPicPr>
                                         <pic:blipFill>
-                                          <a:blip r:embed="rId33">
+                                          <a:blip r:embed="rId34">
                                             <a:extLst>
                                               <a:ext uri="{28A0092B-C50C-407E-A947-70E740481C1C}">
                                                 <a14:useLocalDpi xmlns:a14="http://schemas.microsoft.com/office/drawing/2010/main" val="0"/>
@@ -7227,7 +7278,7 @@
           </mc:Choice>
           <mc:Fallback>
             <w:pict>
-              <v:shape w14:anchorId="15CBC8CC" id="_x0000_s1047" type="#_x0000_t202" style="position:absolute;left:0;text-align:left;margin-left:415.75pt;margin-top:21.25pt;width:466.95pt;height:131.2pt;z-index:251779072;visibility:visible;mso-wrap-style:square;mso-width-percent:0;mso-height-percent:0;mso-wrap-distance-left:9pt;mso-wrap-distance-top:3.6pt;mso-wrap-distance-right:9pt;mso-wrap-distance-bottom:3.6pt;mso-position-horizontal:right;mso-position-horizontal-relative:margin;mso-position-vertical:absolute;mso-position-vertical-relative:text;mso-width-percent:0;mso-height-percent:0;mso-width-relative:margin;mso-height-relative:margin;v-text-anchor:top" o:gfxdata="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" strokecolor="white [3212]">
+              <v:shape w14:anchorId="15CBC8CC" id="_x0000_s1047" type="#_x0000_t202" style="position:absolute;margin-left:415.75pt;margin-top:21.25pt;width:466.95pt;height:131.2pt;z-index:251779072;visibility:visible;mso-wrap-style:square;mso-width-percent:0;mso-height-percent:0;mso-wrap-distance-left:9pt;mso-wrap-distance-top:3.6pt;mso-wrap-distance-right:9pt;mso-wrap-distance-bottom:3.6pt;mso-position-horizontal:right;mso-position-horizontal-relative:margin;mso-position-vertical:absolute;mso-position-vertical-relative:text;mso-width-percent:0;mso-height-percent:0;mso-width-relative:margin;mso-height-relative:margin;v-text-anchor:top" o:gfxdata="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" strokecolor="white [3212]">
                 <v:textbox>
                   <w:txbxContent>
                     <w:p>
@@ -7253,7 +7304,7 @@
                                     </pic:cNvPicPr>
                                   </pic:nvPicPr>
                                   <pic:blipFill>
-                                    <a:blip r:embed="rId33">
+                                    <a:blip r:embed="rId34">
                                       <a:extLst>
                                         <a:ext uri="{28A0092B-C50C-407E-A947-70E740481C1C}">
                                           <a14:useLocalDpi xmlns:a14="http://schemas.microsoft.com/office/drawing/2010/main" val="0"/>
@@ -7296,7 +7347,6 @@
       <w:r>
         <w:rPr>
           <w:b/>
-          <w:i w:val="0"/>
           <w:color w:val="auto"/>
         </w:rPr>
         <w:t>PUBLISHERS TAB</w:t>
@@ -7374,15 +7424,14 @@
     </w:p>
     <w:p>
       <w:pPr>
-        <w:pStyle w:val="Heading2"/>
-        <w:jc w:val="both"/>
+        <w:pStyle w:val="Heading3"/>
         <w:rPr>
           <w:b/>
           <w:color w:val="auto"/>
           <w:sz w:val="32"/>
         </w:rPr>
       </w:pPr>
-      <w:bookmarkStart w:id="12" w:name="_Toc516406206"/>
+      <w:bookmarkStart w:id="12" w:name="_Toc516407256"/>
       <w:r>
         <w:rPr>
           <w:b/>
@@ -7423,7 +7472,7 @@
           <w:color w:val="auto"/>
         </w:rPr>
       </w:pPr>
-      <w:bookmarkStart w:id="13" w:name="_Toc516406207"/>
+      <w:bookmarkStart w:id="13" w:name="_Toc516407257"/>
       <w:r>
         <w:rPr>
           <w:b/>
@@ -7482,10 +7531,10 @@
                                 <w:noProof/>
                               </w:rPr>
                               <w:drawing>
-                                <wp:inline distT="0" distB="0" distL="0" distR="0" wp14:anchorId="0DB1CE3C" wp14:editId="4FF4615B">
-                                  <wp:extent cx="5738495" cy="1273367"/>
-                                  <wp:effectExtent l="0" t="0" r="0" b="3175"/>
-                                  <wp:docPr id="253" name="Picture 253" descr="C:\Users\Carl Ivan\Desktop\Project Resources\res-DL-Libraries\Screen Captures\Admin\31 - RENTAL REQUESTS TAB.PNG"/>
+                                <wp:inline distT="0" distB="0" distL="0" distR="0" wp14:anchorId="164F1D3F" wp14:editId="51CF4318">
+                                  <wp:extent cx="5738495" cy="1268252"/>
+                                  <wp:effectExtent l="0" t="0" r="0" b="8255"/>
+                                  <wp:docPr id="201" name="Picture 201" descr="C:\Users\Carl Ivan\Desktop\Project Resources\res-DL-Libraries\Screen Captures\Admin\31 - RENTAL REQUESTS TAB.PNG"/>
                                   <wp:cNvGraphicFramePr>
                                     <a:graphicFrameLocks xmlns:a="http://schemas.openxmlformats.org/drawingml/2006/main" noChangeAspect="1"/>
                                   </wp:cNvGraphicFramePr>
@@ -7493,13 +7542,13 @@
                                     <a:graphicData uri="http://schemas.openxmlformats.org/drawingml/2006/picture">
                                       <pic:pic xmlns:pic="http://schemas.openxmlformats.org/drawingml/2006/picture">
                                         <pic:nvPicPr>
-                                          <pic:cNvPr id="0" name="Picture 32" descr="C:\Users\Carl Ivan\Desktop\Project Resources\res-DL-Libraries\Screen Captures\Admin\31 - RENTAL REQUESTS TAB.PNG"/>
+                                          <pic:cNvPr id="0" name="Picture 1" descr="C:\Users\Carl Ivan\Desktop\Project Resources\res-DL-Libraries\Screen Captures\Admin\31 - RENTAL REQUESTS TAB.PNG"/>
                                           <pic:cNvPicPr>
                                             <a:picLocks noChangeAspect="1" noChangeArrowheads="1"/>
                                           </pic:cNvPicPr>
                                         </pic:nvPicPr>
                                         <pic:blipFill>
-                                          <a:blip r:embed="rId34">
+                                          <a:blip r:embed="rId35">
                                             <a:extLst>
                                               <a:ext uri="{28A0092B-C50C-407E-A947-70E740481C1C}">
                                                 <a14:useLocalDpi xmlns:a14="http://schemas.microsoft.com/office/drawing/2010/main" val="0"/>
@@ -7514,7 +7563,7 @@
                                         <pic:spPr bwMode="auto">
                                           <a:xfrm>
                                             <a:off x="0" y="0"/>
-                                            <a:ext cx="5738495" cy="1273367"/>
+                                            <a:ext cx="5738495" cy="1268252"/>
                                           </a:xfrm>
                                           <a:prstGeom prst="rect">
                                             <a:avLst/>
@@ -7559,10 +7608,10 @@
                           <w:noProof/>
                         </w:rPr>
                         <w:drawing>
-                          <wp:inline distT="0" distB="0" distL="0" distR="0" wp14:anchorId="0DB1CE3C" wp14:editId="4FF4615B">
-                            <wp:extent cx="5738495" cy="1273367"/>
-                            <wp:effectExtent l="0" t="0" r="0" b="3175"/>
-                            <wp:docPr id="253" name="Picture 253" descr="C:\Users\Carl Ivan\Desktop\Project Resources\res-DL-Libraries\Screen Captures\Admin\31 - RENTAL REQUESTS TAB.PNG"/>
+                          <wp:inline distT="0" distB="0" distL="0" distR="0" wp14:anchorId="164F1D3F" wp14:editId="51CF4318">
+                            <wp:extent cx="5738495" cy="1268252"/>
+                            <wp:effectExtent l="0" t="0" r="0" b="8255"/>
+                            <wp:docPr id="201" name="Picture 201" descr="C:\Users\Carl Ivan\Desktop\Project Resources\res-DL-Libraries\Screen Captures\Admin\31 - RENTAL REQUESTS TAB.PNG"/>
                             <wp:cNvGraphicFramePr>
                               <a:graphicFrameLocks xmlns:a="http://schemas.openxmlformats.org/drawingml/2006/main" noChangeAspect="1"/>
                             </wp:cNvGraphicFramePr>
@@ -7570,13 +7619,13 @@
                               <a:graphicData uri="http://schemas.openxmlformats.org/drawingml/2006/picture">
                                 <pic:pic xmlns:pic="http://schemas.openxmlformats.org/drawingml/2006/picture">
                                   <pic:nvPicPr>
-                                    <pic:cNvPr id="0" name="Picture 32" descr="C:\Users\Carl Ivan\Desktop\Project Resources\res-DL-Libraries\Screen Captures\Admin\31 - RENTAL REQUESTS TAB.PNG"/>
+                                    <pic:cNvPr id="0" name="Picture 1" descr="C:\Users\Carl Ivan\Desktop\Project Resources\res-DL-Libraries\Screen Captures\Admin\31 - RENTAL REQUESTS TAB.PNG"/>
                                     <pic:cNvPicPr>
                                       <a:picLocks noChangeAspect="1" noChangeArrowheads="1"/>
                                     </pic:cNvPicPr>
                                   </pic:nvPicPr>
                                   <pic:blipFill>
-                                    <a:blip r:embed="rId34">
+                                    <a:blip r:embed="rId35">
                                       <a:extLst>
                                         <a:ext uri="{28A0092B-C50C-407E-A947-70E740481C1C}">
                                           <a14:useLocalDpi xmlns:a14="http://schemas.microsoft.com/office/drawing/2010/main" val="0"/>
@@ -7591,7 +7640,7 @@
                                   <pic:spPr bwMode="auto">
                                     <a:xfrm>
                                       <a:off x="0" y="0"/>
-                                      <a:ext cx="5738495" cy="1273367"/>
+                                      <a:ext cx="5738495" cy="1268252"/>
                                     </a:xfrm>
                                     <a:prstGeom prst="rect">
                                       <a:avLst/>
@@ -7645,7 +7694,7 @@
           <w:color w:val="auto"/>
         </w:rPr>
       </w:pPr>
-      <w:bookmarkStart w:id="14" w:name="_Toc516406208"/>
+      <w:bookmarkStart w:id="14" w:name="_Toc516407258"/>
       <w:r>
         <w:rPr>
           <w:b/>
@@ -7721,7 +7770,7 @@
                                           </pic:cNvPicPr>
                                         </pic:nvPicPr>
                                         <pic:blipFill>
-                                          <a:blip r:embed="rId35">
+                                          <a:blip r:embed="rId36">
                                             <a:extLst>
                                               <a:ext uri="{28A0092B-C50C-407E-A947-70E740481C1C}">
                                                 <a14:useLocalDpi xmlns:a14="http://schemas.microsoft.com/office/drawing/2010/main" val="0"/>
@@ -7798,7 +7847,7 @@
                                     </pic:cNvPicPr>
                                   </pic:nvPicPr>
                                   <pic:blipFill>
-                                    <a:blip r:embed="rId35">
+                                    <a:blip r:embed="rId36">
                                       <a:extLst>
                                         <a:ext uri="{28A0092B-C50C-407E-A947-70E740481C1C}">
                                           <a14:useLocalDpi xmlns:a14="http://schemas.microsoft.com/office/drawing/2010/main" val="0"/>
@@ -7917,15 +7966,14 @@
     </w:p>
     <w:p>
       <w:pPr>
-        <w:pStyle w:val="Heading2"/>
-        <w:jc w:val="both"/>
+        <w:pStyle w:val="Heading3"/>
         <w:rPr>
           <w:b/>
           <w:color w:val="auto"/>
           <w:sz w:val="32"/>
         </w:rPr>
       </w:pPr>
-      <w:bookmarkStart w:id="15" w:name="_Toc516406209"/>
+      <w:bookmarkStart w:id="15" w:name="_Toc516407259"/>
       <w:r>
         <w:rPr>
           <w:b/>
@@ -7978,7 +8026,7 @@
           <w:color w:val="auto"/>
         </w:rPr>
       </w:pPr>
-      <w:bookmarkStart w:id="16" w:name="_Toc516406210"/>
+      <w:bookmarkStart w:id="16" w:name="_Toc516407260"/>
       <w:r>
         <w:rPr>
           <w:b/>
@@ -8054,7 +8102,7 @@
                                           </pic:cNvPicPr>
                                         </pic:nvPicPr>
                                         <pic:blipFill>
-                                          <a:blip r:embed="rId36">
+                                          <a:blip r:embed="rId37">
                                             <a:extLst>
                                               <a:ext uri="{28A0092B-C50C-407E-A947-70E740481C1C}">
                                                 <a14:useLocalDpi xmlns:a14="http://schemas.microsoft.com/office/drawing/2010/main" val="0"/>
@@ -8131,7 +8179,7 @@
                                     </pic:cNvPicPr>
                                   </pic:nvPicPr>
                                   <pic:blipFill>
-                                    <a:blip r:embed="rId36">
+                                    <a:blip r:embed="rId37">
                                       <a:extLst>
                                         <a:ext uri="{28A0092B-C50C-407E-A947-70E740481C1C}">
                                           <a14:useLocalDpi xmlns:a14="http://schemas.microsoft.com/office/drawing/2010/main" val="0"/>
@@ -8220,7 +8268,7 @@
           <w:color w:val="auto"/>
         </w:rPr>
       </w:pPr>
-      <w:bookmarkStart w:id="17" w:name="_Toc516406211"/>
+      <w:bookmarkStart w:id="17" w:name="_Toc516407261"/>
       <w:r>
         <w:rPr>
           <w:b/>
@@ -8296,7 +8344,7 @@
                                           </pic:cNvPicPr>
                                         </pic:nvPicPr>
                                         <pic:blipFill>
-                                          <a:blip r:embed="rId37">
+                                          <a:blip r:embed="rId38">
                                             <a:extLst>
                                               <a:ext uri="{28A0092B-C50C-407E-A947-70E740481C1C}">
                                                 <a14:useLocalDpi xmlns:a14="http://schemas.microsoft.com/office/drawing/2010/main" val="0"/>
@@ -8373,7 +8421,7 @@
                                     </pic:cNvPicPr>
                                   </pic:nvPicPr>
                                   <pic:blipFill>
-                                    <a:blip r:embed="rId37">
+                                    <a:blip r:embed="rId38">
                                       <a:extLst>
                                         <a:ext uri="{28A0092B-C50C-407E-A947-70E740481C1C}">
                                           <a14:useLocalDpi xmlns:a14="http://schemas.microsoft.com/office/drawing/2010/main" val="0"/>
@@ -8546,7 +8594,7 @@
           <w:sz w:val="32"/>
         </w:rPr>
       </w:pPr>
-      <w:bookmarkStart w:id="18" w:name="_Toc516406212"/>
+      <w:bookmarkStart w:id="18" w:name="_Toc516407262"/>
       <w:r>
         <w:rPr>
           <w:b/>
@@ -8652,7 +8700,7 @@
                                           </pic:cNvPicPr>
                                         </pic:nvPicPr>
                                         <pic:blipFill>
-                                          <a:blip r:embed="rId38">
+                                          <a:blip r:embed="rId39">
                                             <a:extLst>
                                               <a:ext uri="{28A0092B-C50C-407E-A947-70E740481C1C}">
                                                 <a14:useLocalDpi xmlns:a14="http://schemas.microsoft.com/office/drawing/2010/main" val="0"/>
@@ -8729,7 +8777,7 @@
                                     </pic:cNvPicPr>
                                   </pic:nvPicPr>
                                   <pic:blipFill>
-                                    <a:blip r:embed="rId38">
+                                    <a:blip r:embed="rId39">
                                       <a:extLst>
                                         <a:ext uri="{28A0092B-C50C-407E-A947-70E740481C1C}">
                                           <a14:useLocalDpi xmlns:a14="http://schemas.microsoft.com/office/drawing/2010/main" val="0"/>
@@ -8779,7 +8827,7 @@
           <w:color w:val="auto"/>
         </w:rPr>
       </w:pPr>
-      <w:bookmarkStart w:id="19" w:name="_Toc516406213"/>
+      <w:bookmarkStart w:id="19" w:name="_Toc516407263"/>
       <w:r>
         <w:rPr>
           <w:b/>
@@ -9303,7 +9351,7 @@
                                           </pic:cNvPicPr>
                                         </pic:nvPicPr>
                                         <pic:blipFill>
-                                          <a:blip r:embed="rId39">
+                                          <a:blip r:embed="rId40">
                                             <a:extLst>
                                               <a:ext uri="{28A0092B-C50C-407E-A947-70E740481C1C}">
                                                 <a14:useLocalDpi xmlns:a14="http://schemas.microsoft.com/office/drawing/2010/main" val="0"/>
@@ -9380,7 +9428,7 @@
                                     </pic:cNvPicPr>
                                   </pic:nvPicPr>
                                   <pic:blipFill>
-                                    <a:blip r:embed="rId39">
+                                    <a:blip r:embed="rId40">
                                       <a:extLst>
                                         <a:ext uri="{28A0092B-C50C-407E-A947-70E740481C1C}">
                                           <a14:useLocalDpi xmlns:a14="http://schemas.microsoft.com/office/drawing/2010/main" val="0"/>
@@ -9684,7 +9732,7 @@
                                           </pic:cNvPicPr>
                                         </pic:nvPicPr>
                                         <pic:blipFill>
-                                          <a:blip r:embed="rId40">
+                                          <a:blip r:embed="rId41">
                                             <a:extLst>
                                               <a:ext uri="{28A0092B-C50C-407E-A947-70E740481C1C}">
                                                 <a14:useLocalDpi xmlns:a14="http://schemas.microsoft.com/office/drawing/2010/main" val="0"/>
@@ -9761,7 +9809,7 @@
                                     </pic:cNvPicPr>
                                   </pic:nvPicPr>
                                   <pic:blipFill>
-                                    <a:blip r:embed="rId40">
+                                    <a:blip r:embed="rId41">
                                       <a:extLst>
                                         <a:ext uri="{28A0092B-C50C-407E-A947-70E740481C1C}">
                                           <a14:useLocalDpi xmlns:a14="http://schemas.microsoft.com/office/drawing/2010/main" val="0"/>
@@ -9874,7 +9922,7 @@
                                           </pic:cNvPicPr>
                                         </pic:nvPicPr>
                                         <pic:blipFill>
-                                          <a:blip r:embed="rId41">
+                                          <a:blip r:embed="rId42">
                                             <a:extLst>
                                               <a:ext uri="{28A0092B-C50C-407E-A947-70E740481C1C}">
                                                 <a14:useLocalDpi xmlns:a14="http://schemas.microsoft.com/office/drawing/2010/main" val="0"/>
@@ -9951,7 +9999,7 @@
                                     </pic:cNvPicPr>
                                   </pic:nvPicPr>
                                   <pic:blipFill>
-                                    <a:blip r:embed="rId41">
+                                    <a:blip r:embed="rId42">
                                       <a:extLst>
                                         <a:ext uri="{28A0092B-C50C-407E-A947-70E740481C1C}">
                                           <a14:useLocalDpi xmlns:a14="http://schemas.microsoft.com/office/drawing/2010/main" val="0"/>
@@ -10054,7 +10102,7 @@
                                 <w:color w:val="auto"/>
                               </w:rPr>
                             </w:pPr>
-                            <w:bookmarkStart w:id="20" w:name="_Toc516406214"/>
+                            <w:bookmarkStart w:id="20" w:name="_Toc516407264"/>
                             <w:r>
                               <w:rPr>
                                 <w:b/>
@@ -10126,7 +10174,7 @@
                           <w:color w:val="auto"/>
                         </w:rPr>
                       </w:pPr>
-                      <w:bookmarkStart w:id="21" w:name="_Toc516406214"/>
+                      <w:bookmarkStart w:id="21" w:name="_Toc516407264"/>
                       <w:r>
                         <w:rPr>
                           <w:b/>
@@ -10597,7 +10645,7 @@
                                           </pic:cNvPicPr>
                                         </pic:nvPicPr>
                                         <pic:blipFill>
-                                          <a:blip r:embed="rId42">
+                                          <a:blip r:embed="rId43">
                                             <a:extLst>
                                               <a:ext uri="{28A0092B-C50C-407E-A947-70E740481C1C}">
                                                 <a14:useLocalDpi xmlns:a14="http://schemas.microsoft.com/office/drawing/2010/main" val="0"/>
@@ -10674,7 +10722,7 @@
                                     </pic:cNvPicPr>
                                   </pic:nvPicPr>
                                   <pic:blipFill>
-                                    <a:blip r:embed="rId42">
+                                    <a:blip r:embed="rId43">
                                       <a:extLst>
                                         <a:ext uri="{28A0092B-C50C-407E-A947-70E740481C1C}">
                                           <a14:useLocalDpi xmlns:a14="http://schemas.microsoft.com/office/drawing/2010/main" val="0"/>
@@ -10787,7 +10835,7 @@
                                           </pic:cNvPicPr>
                                         </pic:nvPicPr>
                                         <pic:blipFill>
-                                          <a:blip r:embed="rId43">
+                                          <a:blip r:embed="rId44">
                                             <a:extLst>
                                               <a:ext uri="{28A0092B-C50C-407E-A947-70E740481C1C}">
                                                 <a14:useLocalDpi xmlns:a14="http://schemas.microsoft.com/office/drawing/2010/main" val="0"/>
@@ -10864,7 +10912,7 @@
                                     </pic:cNvPicPr>
                                   </pic:nvPicPr>
                                   <pic:blipFill>
-                                    <a:blip r:embed="rId43">
+                                    <a:blip r:embed="rId44">
                                       <a:extLst>
                                         <a:ext uri="{28A0092B-C50C-407E-A947-70E740481C1C}">
                                           <a14:useLocalDpi xmlns:a14="http://schemas.microsoft.com/office/drawing/2010/main" val="0"/>
@@ -11331,7 +11379,7 @@
                                           </pic:cNvPicPr>
                                         </pic:nvPicPr>
                                         <pic:blipFill>
-                                          <a:blip r:embed="rId44">
+                                          <a:blip r:embed="rId45">
                                             <a:extLst>
                                               <a:ext uri="{28A0092B-C50C-407E-A947-70E740481C1C}">
                                                 <a14:useLocalDpi xmlns:a14="http://schemas.microsoft.com/office/drawing/2010/main" val="0"/>
@@ -11408,7 +11456,7 @@
                                     </pic:cNvPicPr>
                                   </pic:nvPicPr>
                                   <pic:blipFill>
-                                    <a:blip r:embed="rId44">
+                                    <a:blip r:embed="rId45">
                                       <a:extLst>
                                         <a:ext uri="{28A0092B-C50C-407E-A947-70E740481C1C}">
                                           <a14:useLocalDpi xmlns:a14="http://schemas.microsoft.com/office/drawing/2010/main" val="0"/>
@@ -11506,7 +11554,7 @@
                                 <w:color w:val="auto"/>
                               </w:rPr>
                             </w:pPr>
-                            <w:bookmarkStart w:id="22" w:name="_Toc516406215"/>
+                            <w:bookmarkStart w:id="22" w:name="_Toc516407265"/>
                             <w:r>
                               <w:rPr>
                                 <w:b/>
@@ -11578,7 +11626,7 @@
                           <w:color w:val="auto"/>
                         </w:rPr>
                       </w:pPr>
-                      <w:bookmarkStart w:id="23" w:name="_Toc516406215"/>
+                      <w:bookmarkStart w:id="23" w:name="_Toc516407265"/>
                       <w:r>
                         <w:rPr>
                           <w:b/>
@@ -11701,7 +11749,7 @@
                                           </pic:cNvPicPr>
                                         </pic:nvPicPr>
                                         <pic:blipFill>
-                                          <a:blip r:embed="rId45">
+                                          <a:blip r:embed="rId46">
                                             <a:extLst>
                                               <a:ext uri="{28A0092B-C50C-407E-A947-70E740481C1C}">
                                                 <a14:useLocalDpi xmlns:a14="http://schemas.microsoft.com/office/drawing/2010/main" val="0"/>
@@ -11778,7 +11826,7 @@
                                     </pic:cNvPicPr>
                                   </pic:nvPicPr>
                                   <pic:blipFill>
-                                    <a:blip r:embed="rId45">
+                                    <a:blip r:embed="rId46">
                                       <a:extLst>
                                         <a:ext uri="{28A0092B-C50C-407E-A947-70E740481C1C}">
                                           <a14:useLocalDpi xmlns:a14="http://schemas.microsoft.com/office/drawing/2010/main" val="0"/>
@@ -11896,7 +11944,7 @@
                                           </pic:cNvPicPr>
                                         </pic:nvPicPr>
                                         <pic:blipFill>
-                                          <a:blip r:embed="rId46">
+                                          <a:blip r:embed="rId47">
                                             <a:extLst>
                                               <a:ext uri="{28A0092B-C50C-407E-A947-70E740481C1C}">
                                                 <a14:useLocalDpi xmlns:a14="http://schemas.microsoft.com/office/drawing/2010/main" val="0"/>
@@ -11973,7 +12021,7 @@
                                     </pic:cNvPicPr>
                                   </pic:nvPicPr>
                                   <pic:blipFill>
-                                    <a:blip r:embed="rId46">
+                                    <a:blip r:embed="rId47">
                                       <a:extLst>
                                         <a:ext uri="{28A0092B-C50C-407E-A947-70E740481C1C}">
                                           <a14:useLocalDpi xmlns:a14="http://schemas.microsoft.com/office/drawing/2010/main" val="0"/>
@@ -12144,7 +12192,7 @@
                                 <w:color w:val="auto"/>
                               </w:rPr>
                             </w:pPr>
-                            <w:bookmarkStart w:id="24" w:name="_Toc516406216"/>
+                            <w:bookmarkStart w:id="24" w:name="_Toc516407266"/>
                             <w:r>
                               <w:rPr>
                                 <w:b/>
@@ -12262,7 +12310,7 @@
                           <w:color w:val="auto"/>
                         </w:rPr>
                       </w:pPr>
-                      <w:bookmarkStart w:id="25" w:name="_Toc516406216"/>
+                      <w:bookmarkStart w:id="25" w:name="_Toc516407266"/>
                       <w:r>
                         <w:rPr>
                           <w:b/>
@@ -12431,7 +12479,7 @@
                                           </pic:cNvPicPr>
                                         </pic:nvPicPr>
                                         <pic:blipFill>
-                                          <a:blip r:embed="rId47">
+                                          <a:blip r:embed="rId48">
                                             <a:extLst>
                                               <a:ext uri="{28A0092B-C50C-407E-A947-70E740481C1C}">
                                                 <a14:useLocalDpi xmlns:a14="http://schemas.microsoft.com/office/drawing/2010/main" val="0"/>
@@ -12508,7 +12556,7 @@
                                     </pic:cNvPicPr>
                                   </pic:nvPicPr>
                                   <pic:blipFill>
-                                    <a:blip r:embed="rId47">
+                                    <a:blip r:embed="rId48">
                                       <a:extLst>
                                         <a:ext uri="{28A0092B-C50C-407E-A947-70E740481C1C}">
                                           <a14:useLocalDpi xmlns:a14="http://schemas.microsoft.com/office/drawing/2010/main" val="0"/>
@@ -12640,7 +12688,7 @@
                                           </pic:cNvPicPr>
                                         </pic:nvPicPr>
                                         <pic:blipFill>
-                                          <a:blip r:embed="rId48">
+                                          <a:blip r:embed="rId49">
                                             <a:extLst>
                                               <a:ext uri="{28A0092B-C50C-407E-A947-70E740481C1C}">
                                                 <a14:useLocalDpi xmlns:a14="http://schemas.microsoft.com/office/drawing/2010/main" val="0"/>
@@ -12717,7 +12765,7 @@
                                     </pic:cNvPicPr>
                                   </pic:nvPicPr>
                                   <pic:blipFill>
-                                    <a:blip r:embed="rId48">
+                                    <a:blip r:embed="rId49">
                                       <a:extLst>
                                         <a:ext uri="{28A0092B-C50C-407E-A947-70E740481C1C}">
                                           <a14:useLocalDpi xmlns:a14="http://schemas.microsoft.com/office/drawing/2010/main" val="0"/>
@@ -13077,7 +13125,7 @@
                             <w:pPr>
                               <w:pStyle w:val="Heading3"/>
                             </w:pPr>
-                            <w:bookmarkStart w:id="26" w:name="_Toc516406217"/>
+                            <w:bookmarkStart w:id="26" w:name="_Toc516407267"/>
                             <w:r>
                               <w:t>USER ACCOUNTS</w:t>
                             </w:r>
@@ -13172,7 +13220,7 @@
                       <w:pPr>
                         <w:pStyle w:val="Heading3"/>
                       </w:pPr>
-                      <w:bookmarkStart w:id="27" w:name="_Toc516406217"/>
+                      <w:bookmarkStart w:id="27" w:name="_Toc516407267"/>
                       <w:r>
                         <w:t>USER ACCOUNTS</w:t>
                       </w:r>
@@ -13327,7 +13375,7 @@
                                           </pic:cNvPicPr>
                                         </pic:nvPicPr>
                                         <pic:blipFill>
-                                          <a:blip r:embed="rId49">
+                                          <a:blip r:embed="rId50">
                                             <a:extLst>
                                               <a:ext uri="{28A0092B-C50C-407E-A947-70E740481C1C}">
                                                 <a14:useLocalDpi xmlns:a14="http://schemas.microsoft.com/office/drawing/2010/main" val="0"/>
@@ -13404,7 +13452,7 @@
                                     </pic:cNvPicPr>
                                   </pic:nvPicPr>
                                   <pic:blipFill>
-                                    <a:blip r:embed="rId49">
+                                    <a:blip r:embed="rId50">
                                       <a:extLst>
                                         <a:ext uri="{28A0092B-C50C-407E-A947-70E740481C1C}">
                                           <a14:useLocalDpi xmlns:a14="http://schemas.microsoft.com/office/drawing/2010/main" val="0"/>
@@ -13531,7 +13579,7 @@
                                           </pic:cNvPicPr>
                                         </pic:nvPicPr>
                                         <pic:blipFill>
-                                          <a:blip r:embed="rId50">
+                                          <a:blip r:embed="rId51">
                                             <a:extLst>
                                               <a:ext uri="{28A0092B-C50C-407E-A947-70E740481C1C}">
                                                 <a14:useLocalDpi xmlns:a14="http://schemas.microsoft.com/office/drawing/2010/main" val="0"/>
@@ -13608,7 +13656,7 @@
                                     </pic:cNvPicPr>
                                   </pic:nvPicPr>
                                   <pic:blipFill>
-                                    <a:blip r:embed="rId50">
+                                    <a:blip r:embed="rId51">
                                       <a:extLst>
                                         <a:ext uri="{28A0092B-C50C-407E-A947-70E740481C1C}">
                                           <a14:useLocalDpi xmlns:a14="http://schemas.microsoft.com/office/drawing/2010/main" val="0"/>
@@ -13706,7 +13754,7 @@
                                 <w:color w:val="auto"/>
                               </w:rPr>
                             </w:pPr>
-                            <w:bookmarkStart w:id="28" w:name="_Toc516406218"/>
+                            <w:bookmarkStart w:id="28" w:name="_Toc516407268"/>
                             <w:r>
                               <w:rPr>
                                 <w:b/>
@@ -13837,7 +13885,7 @@
                           <w:color w:val="auto"/>
                         </w:rPr>
                       </w:pPr>
-                      <w:bookmarkStart w:id="29" w:name="_Toc516406218"/>
+                      <w:bookmarkStart w:id="29" w:name="_Toc516407268"/>
                       <w:r>
                         <w:rPr>
                           <w:b/>
@@ -14019,7 +14067,7 @@
                                           </pic:cNvPicPr>
                                         </pic:nvPicPr>
                                         <pic:blipFill>
-                                          <a:blip r:embed="rId51">
+                                          <a:blip r:embed="rId52">
                                             <a:extLst>
                                               <a:ext uri="{28A0092B-C50C-407E-A947-70E740481C1C}">
                                                 <a14:useLocalDpi xmlns:a14="http://schemas.microsoft.com/office/drawing/2010/main" val="0"/>
@@ -14096,7 +14144,7 @@
                                     </pic:cNvPicPr>
                                   </pic:nvPicPr>
                                   <pic:blipFill>
-                                    <a:blip r:embed="rId51">
+                                    <a:blip r:embed="rId52">
                                       <a:extLst>
                                         <a:ext uri="{28A0092B-C50C-407E-A947-70E740481C1C}">
                                           <a14:useLocalDpi xmlns:a14="http://schemas.microsoft.com/office/drawing/2010/main" val="0"/>
@@ -14499,7 +14547,7 @@
                                           </pic:cNvPicPr>
                                         </pic:nvPicPr>
                                         <pic:blipFill>
-                                          <a:blip r:embed="rId52">
+                                          <a:blip r:embed="rId53">
                                             <a:extLst>
                                               <a:ext uri="{28A0092B-C50C-407E-A947-70E740481C1C}">
                                                 <a14:useLocalDpi xmlns:a14="http://schemas.microsoft.com/office/drawing/2010/main" val="0"/>
@@ -14576,7 +14624,7 @@
                                     </pic:cNvPicPr>
                                   </pic:nvPicPr>
                                   <pic:blipFill>
-                                    <a:blip r:embed="rId52">
+                                    <a:blip r:embed="rId53">
                                       <a:extLst>
                                         <a:ext uri="{28A0092B-C50C-407E-A947-70E740481C1C}">
                                           <a14:useLocalDpi xmlns:a14="http://schemas.microsoft.com/office/drawing/2010/main" val="0"/>
@@ -14832,7 +14880,7 @@
                                 <w:color w:val="auto"/>
                               </w:rPr>
                             </w:pPr>
-                            <w:bookmarkStart w:id="30" w:name="_Toc516406219"/>
+                            <w:bookmarkStart w:id="30" w:name="_Toc516407269"/>
                             <w:r>
                               <w:rPr>
                                 <w:b/>
@@ -14963,7 +15011,7 @@
                           <w:color w:val="auto"/>
                         </w:rPr>
                       </w:pPr>
-                      <w:bookmarkStart w:id="31" w:name="_Toc516406219"/>
+                      <w:bookmarkStart w:id="31" w:name="_Toc516407269"/>
                       <w:r>
                         <w:rPr>
                           <w:b/>
@@ -15148,7 +15196,7 @@
                                           </pic:cNvPicPr>
                                         </pic:nvPicPr>
                                         <pic:blipFill>
-                                          <a:blip r:embed="rId53">
+                                          <a:blip r:embed="rId54">
                                             <a:extLst>
                                               <a:ext uri="{28A0092B-C50C-407E-A947-70E740481C1C}">
                                                 <a14:useLocalDpi xmlns:a14="http://schemas.microsoft.com/office/drawing/2010/main" val="0"/>
@@ -15225,7 +15273,7 @@
                                     </pic:cNvPicPr>
                                   </pic:nvPicPr>
                                   <pic:blipFill>
-                                    <a:blip r:embed="rId53">
+                                    <a:blip r:embed="rId54">
                                       <a:extLst>
                                         <a:ext uri="{28A0092B-C50C-407E-A947-70E740481C1C}">
                                           <a14:useLocalDpi xmlns:a14="http://schemas.microsoft.com/office/drawing/2010/main" val="0"/>
@@ -15272,378 +15320,7 @@
         <mc:AlternateContent>
           <mc:Choice Requires="wps">
             <w:drawing>
-              <wp:anchor distT="0" distB="0" distL="114300" distR="114300" simplePos="0" relativeHeight="251762688" behindDoc="0" locked="0" layoutInCell="1" allowOverlap="1" wp14:anchorId="12C070CE" wp14:editId="7BB4411C">
-                <wp:simplePos x="0" y="0"/>
-                <wp:positionH relativeFrom="column">
-                  <wp:posOffset>1250990</wp:posOffset>
-                </wp:positionH>
-                <wp:positionV relativeFrom="paragraph">
-                  <wp:posOffset>3163936</wp:posOffset>
-                </wp:positionV>
-                <wp:extent cx="583144" cy="347809"/>
-                <wp:effectExtent l="0" t="0" r="26670" b="14605"/>
-                <wp:wrapNone/>
-                <wp:docPr id="213" name="Text Box 213"/>
-                <wp:cNvGraphicFramePr/>
-                <a:graphic xmlns:a="http://schemas.openxmlformats.org/drawingml/2006/main">
-                  <a:graphicData uri="http://schemas.microsoft.com/office/word/2010/wordprocessingShape">
-                    <wps:wsp>
-                      <wps:cNvSpPr txBox="1"/>
-                      <wps:spPr>
-                        <a:xfrm>
-                          <a:off x="0" y="0"/>
-                          <a:ext cx="583144" cy="347809"/>
-                        </a:xfrm>
-                        <a:prstGeom prst="rect">
-                          <a:avLst/>
-                        </a:prstGeom>
-                        <a:solidFill>
-                          <a:schemeClr val="lt1"/>
-                        </a:solidFill>
-                        <a:ln w="6350">
-                          <a:solidFill>
-                            <a:schemeClr val="bg1"/>
-                          </a:solidFill>
-                        </a:ln>
-                      </wps:spPr>
-                      <wps:txbx>
-                        <w:txbxContent>
-                          <w:p>
-                            <w:r>
-                              <w:rPr>
-                                <w:noProof/>
-                              </w:rPr>
-                              <w:drawing>
-                                <wp:inline distT="0" distB="0" distL="0" distR="0" wp14:anchorId="6434B225" wp14:editId="54A32396">
-                                  <wp:extent cx="408317" cy="248605"/>
-                                  <wp:effectExtent l="0" t="0" r="0" b="0"/>
-                                  <wp:docPr id="218" name="Picture 218" descr="C:\Users\Carl Ivan\Desktop\Project Resources\res-DL-Libraries\Screen Captures\Admin\28 - REJECT REQUEST BUTTON.PNG"/>
-                                  <wp:cNvGraphicFramePr>
-                                    <a:graphicFrameLocks xmlns:a="http://schemas.openxmlformats.org/drawingml/2006/main" noChangeAspect="1"/>
-                                  </wp:cNvGraphicFramePr>
-                                  <a:graphic xmlns:a="http://schemas.openxmlformats.org/drawingml/2006/main">
-                                    <a:graphicData uri="http://schemas.openxmlformats.org/drawingml/2006/picture">
-                                      <pic:pic xmlns:pic="http://schemas.openxmlformats.org/drawingml/2006/picture">
-                                        <pic:nvPicPr>
-                                          <pic:cNvPr id="0" name="Picture 12" descr="C:\Users\Carl Ivan\Desktop\Project Resources\res-DL-Libraries\Screen Captures\Admin\28 - REJECT REQUEST BUTTON.PNG"/>
-                                          <pic:cNvPicPr>
-                                            <a:picLocks noChangeAspect="1" noChangeArrowheads="1"/>
-                                          </pic:cNvPicPr>
-                                        </pic:nvPicPr>
-                                        <pic:blipFill>
-                                          <a:blip r:embed="rId54">
-                                            <a:extLst>
-                                              <a:ext uri="{28A0092B-C50C-407E-A947-70E740481C1C}">
-                                                <a14:useLocalDpi xmlns:a14="http://schemas.microsoft.com/office/drawing/2010/main" val="0"/>
-                                              </a:ext>
-                                            </a:extLst>
-                                          </a:blip>
-                                          <a:srcRect/>
-                                          <a:stretch>
-                                            <a:fillRect/>
-                                          </a:stretch>
-                                        </pic:blipFill>
-                                        <pic:spPr bwMode="auto">
-                                          <a:xfrm>
-                                            <a:off x="0" y="0"/>
-                                            <a:ext cx="410221" cy="249764"/>
-                                          </a:xfrm>
-                                          <a:prstGeom prst="rect">
-                                            <a:avLst/>
-                                          </a:prstGeom>
-                                          <a:noFill/>
-                                          <a:ln>
-                                            <a:noFill/>
-                                          </a:ln>
-                                        </pic:spPr>
-                                      </pic:pic>
-                                    </a:graphicData>
-                                  </a:graphic>
-                                </wp:inline>
-                              </w:drawing>
-                            </w:r>
-                          </w:p>
-                        </w:txbxContent>
-                      </wps:txbx>
-                      <wps:bodyPr rot="0" spcFirstLastPara="0" vertOverflow="overflow" horzOverflow="overflow" vert="horz" wrap="square" lIns="91440" tIns="45720" rIns="91440" bIns="45720" numCol="1" spcCol="0" rtlCol="0" fromWordArt="0" anchor="t" anchorCtr="0" forceAA="0" compatLnSpc="1">
-                        <a:prstTxWarp prst="textNoShape">
-                          <a:avLst/>
-                        </a:prstTxWarp>
-                        <a:noAutofit/>
-                      </wps:bodyPr>
-                    </wps:wsp>
-                  </a:graphicData>
-                </a:graphic>
-                <wp14:sizeRelH relativeFrom="margin">
-                  <wp14:pctWidth>0</wp14:pctWidth>
-                </wp14:sizeRelH>
-                <wp14:sizeRelV relativeFrom="margin">
-                  <wp14:pctHeight>0</wp14:pctHeight>
-                </wp14:sizeRelV>
-              </wp:anchor>
-            </w:drawing>
-          </mc:Choice>
-          <mc:Fallback>
-            <w:pict>
-              <v:shape w14:anchorId="12C070CE" id="Text Box 213" o:spid="_x0000_s1084" type="#_x0000_t202" style="position:absolute;left:0;text-align:left;margin-left:98.5pt;margin-top:249.15pt;width:45.9pt;height:27.4pt;z-index:251762688;visibility:visible;mso-wrap-style:square;mso-width-percent:0;mso-height-percent:0;mso-wrap-distance-left:9pt;mso-wrap-distance-top:0;mso-wrap-distance-right:9pt;mso-wrap-distance-bottom:0;mso-position-horizontal:absolute;mso-position-horizontal-relative:text;mso-position-vertical:absolute;mso-position-vertical-relative:text;mso-width-percent:0;mso-height-percent:0;mso-width-relative:margin;mso-height-relative:margin;v-text-anchor:top" o:gfxdata="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" fillcolor="white [3201]" strokecolor="white [3212]" strokeweight=".5pt">
-                <v:textbox>
-                  <w:txbxContent>
-                    <w:p>
-                      <w:r>
-                        <w:rPr>
-                          <w:noProof/>
-                        </w:rPr>
-                        <w:drawing>
-                          <wp:inline distT="0" distB="0" distL="0" distR="0" wp14:anchorId="6434B225" wp14:editId="54A32396">
-                            <wp:extent cx="408317" cy="248605"/>
-                            <wp:effectExtent l="0" t="0" r="0" b="0"/>
-                            <wp:docPr id="218" name="Picture 218" descr="C:\Users\Carl Ivan\Desktop\Project Resources\res-DL-Libraries\Screen Captures\Admin\28 - REJECT REQUEST BUTTON.PNG"/>
-                            <wp:cNvGraphicFramePr>
-                              <a:graphicFrameLocks xmlns:a="http://schemas.openxmlformats.org/drawingml/2006/main" noChangeAspect="1"/>
-                            </wp:cNvGraphicFramePr>
-                            <a:graphic xmlns:a="http://schemas.openxmlformats.org/drawingml/2006/main">
-                              <a:graphicData uri="http://schemas.openxmlformats.org/drawingml/2006/picture">
-                                <pic:pic xmlns:pic="http://schemas.openxmlformats.org/drawingml/2006/picture">
-                                  <pic:nvPicPr>
-                                    <pic:cNvPr id="0" name="Picture 12" descr="C:\Users\Carl Ivan\Desktop\Project Resources\res-DL-Libraries\Screen Captures\Admin\28 - REJECT REQUEST BUTTON.PNG"/>
-                                    <pic:cNvPicPr>
-                                      <a:picLocks noChangeAspect="1" noChangeArrowheads="1"/>
-                                    </pic:cNvPicPr>
-                                  </pic:nvPicPr>
-                                  <pic:blipFill>
-                                    <a:blip r:embed="rId54">
-                                      <a:extLst>
-                                        <a:ext uri="{28A0092B-C50C-407E-A947-70E740481C1C}">
-                                          <a14:useLocalDpi xmlns:a14="http://schemas.microsoft.com/office/drawing/2010/main" val="0"/>
-                                        </a:ext>
-                                      </a:extLst>
-                                    </a:blip>
-                                    <a:srcRect/>
-                                    <a:stretch>
-                                      <a:fillRect/>
-                                    </a:stretch>
-                                  </pic:blipFill>
-                                  <pic:spPr bwMode="auto">
-                                    <a:xfrm>
-                                      <a:off x="0" y="0"/>
-                                      <a:ext cx="410221" cy="249764"/>
-                                    </a:xfrm>
-                                    <a:prstGeom prst="rect">
-                                      <a:avLst/>
-                                    </a:prstGeom>
-                                    <a:noFill/>
-                                    <a:ln>
-                                      <a:noFill/>
-                                    </a:ln>
-                                  </pic:spPr>
-                                </pic:pic>
-                              </a:graphicData>
-                            </a:graphic>
-                          </wp:inline>
-                        </w:drawing>
-                      </w:r>
-                    </w:p>
-                  </w:txbxContent>
-                </v:textbox>
-              </v:shape>
-            </w:pict>
-          </mc:Fallback>
-        </mc:AlternateContent>
-      </w:r>
-      <w:r>
-        <w:rPr>
-          <w:noProof/>
-        </w:rPr>
-        <mc:AlternateContent>
-          <mc:Choice Requires="wps">
-            <w:drawing>
-              <wp:anchor distT="0" distB="0" distL="114300" distR="114300" simplePos="0" relativeHeight="251761664" behindDoc="0" locked="0" layoutInCell="1" allowOverlap="1" wp14:anchorId="4D32CACE" wp14:editId="309B0F96">
-                <wp:simplePos x="0" y="0"/>
-                <wp:positionH relativeFrom="page">
-                  <wp:posOffset>1407471</wp:posOffset>
-                </wp:positionH>
-                <wp:positionV relativeFrom="paragraph">
-                  <wp:posOffset>3175000</wp:posOffset>
-                </wp:positionV>
-                <wp:extent cx="611470" cy="291710"/>
-                <wp:effectExtent l="0" t="0" r="17780" b="13335"/>
-                <wp:wrapNone/>
-                <wp:docPr id="203" name="Text Box 203"/>
-                <wp:cNvGraphicFramePr/>
-                <a:graphic xmlns:a="http://schemas.openxmlformats.org/drawingml/2006/main">
-                  <a:graphicData uri="http://schemas.microsoft.com/office/word/2010/wordprocessingShape">
-                    <wps:wsp>
-                      <wps:cNvSpPr txBox="1"/>
-                      <wps:spPr>
-                        <a:xfrm>
-                          <a:off x="0" y="0"/>
-                          <a:ext cx="611470" cy="291710"/>
-                        </a:xfrm>
-                        <a:prstGeom prst="rect">
-                          <a:avLst/>
-                        </a:prstGeom>
-                        <a:solidFill>
-                          <a:schemeClr val="lt1"/>
-                        </a:solidFill>
-                        <a:ln w="6350">
-                          <a:solidFill>
-                            <a:schemeClr val="bg1"/>
-                          </a:solidFill>
-                        </a:ln>
-                      </wps:spPr>
-                      <wps:txbx>
-                        <w:txbxContent>
-                          <w:p>
-                            <w:r>
-                              <w:rPr>
-                                <w:noProof/>
-                              </w:rPr>
-                              <w:drawing>
-                                <wp:inline distT="0" distB="0" distL="0" distR="0" wp14:anchorId="3AD84513" wp14:editId="15DEAB64">
-                                  <wp:extent cx="438785" cy="205645"/>
-                                  <wp:effectExtent l="0" t="0" r="0" b="4445"/>
-                                  <wp:docPr id="207" name="Picture 207" descr="C:\Users\Carl Ivan\Desktop\Project Resources\res-DL-Libraries\Screen Captures\Admin\27 - ACCEPT RENTAL BUTTON.PNG"/>
-                                  <wp:cNvGraphicFramePr>
-                                    <a:graphicFrameLocks xmlns:a="http://schemas.openxmlformats.org/drawingml/2006/main" noChangeAspect="1"/>
-                                  </wp:cNvGraphicFramePr>
-                                  <a:graphic xmlns:a="http://schemas.openxmlformats.org/drawingml/2006/main">
-                                    <a:graphicData uri="http://schemas.openxmlformats.org/drawingml/2006/picture">
-                                      <pic:pic xmlns:pic="http://schemas.openxmlformats.org/drawingml/2006/picture">
-                                        <pic:nvPicPr>
-                                          <pic:cNvPr id="0" name="Picture 8" descr="C:\Users\Carl Ivan\Desktop\Project Resources\res-DL-Libraries\Screen Captures\Admin\27 - ACCEPT RENTAL BUTTON.PNG"/>
-                                          <pic:cNvPicPr>
-                                            <a:picLocks noChangeAspect="1" noChangeArrowheads="1"/>
-                                          </pic:cNvPicPr>
-                                        </pic:nvPicPr>
-                                        <pic:blipFill>
-                                          <a:blip r:embed="rId55">
-                                            <a:extLst>
-                                              <a:ext uri="{28A0092B-C50C-407E-A947-70E740481C1C}">
-                                                <a14:useLocalDpi xmlns:a14="http://schemas.microsoft.com/office/drawing/2010/main" val="0"/>
-                                              </a:ext>
-                                            </a:extLst>
-                                          </a:blip>
-                                          <a:srcRect/>
-                                          <a:stretch>
-                                            <a:fillRect/>
-                                          </a:stretch>
-                                        </pic:blipFill>
-                                        <pic:spPr bwMode="auto">
-                                          <a:xfrm>
-                                            <a:off x="0" y="0"/>
-                                            <a:ext cx="438785" cy="205645"/>
-                                          </a:xfrm>
-                                          <a:prstGeom prst="rect">
-                                            <a:avLst/>
-                                          </a:prstGeom>
-                                          <a:noFill/>
-                                          <a:ln>
-                                            <a:noFill/>
-                                          </a:ln>
-                                        </pic:spPr>
-                                      </pic:pic>
-                                    </a:graphicData>
-                                  </a:graphic>
-                                </wp:inline>
-                              </w:drawing>
-                            </w:r>
-                          </w:p>
-                        </w:txbxContent>
-                      </wps:txbx>
-                      <wps:bodyPr rot="0" spcFirstLastPara="0" vertOverflow="overflow" horzOverflow="overflow" vert="horz" wrap="square" lIns="91440" tIns="45720" rIns="91440" bIns="45720" numCol="1" spcCol="0" rtlCol="0" fromWordArt="0" anchor="t" anchorCtr="0" forceAA="0" compatLnSpc="1">
-                        <a:prstTxWarp prst="textNoShape">
-                          <a:avLst/>
-                        </a:prstTxWarp>
-                        <a:noAutofit/>
-                      </wps:bodyPr>
-                    </wps:wsp>
-                  </a:graphicData>
-                </a:graphic>
-                <wp14:sizeRelH relativeFrom="margin">
-                  <wp14:pctWidth>0</wp14:pctWidth>
-                </wp14:sizeRelH>
-                <wp14:sizeRelV relativeFrom="margin">
-                  <wp14:pctHeight>0</wp14:pctHeight>
-                </wp14:sizeRelV>
-              </wp:anchor>
-            </w:drawing>
-          </mc:Choice>
-          <mc:Fallback>
-            <w:pict>
-              <v:shape w14:anchorId="4D32CACE" id="Text Box 203" o:spid="_x0000_s1085" type="#_x0000_t202" style="position:absolute;left:0;text-align:left;margin-left:110.8pt;margin-top:250pt;width:48.15pt;height:22.95pt;z-index:251761664;visibility:visible;mso-wrap-style:square;mso-width-percent:0;mso-height-percent:0;mso-wrap-distance-left:9pt;mso-wrap-distance-top:0;mso-wrap-distance-right:9pt;mso-wrap-distance-bottom:0;mso-position-horizontal:absolute;mso-position-horizontal-relative:page;mso-position-vertical:absolute;mso-position-vertical-relative:text;mso-width-percent:0;mso-height-percent:0;mso-width-relative:margin;mso-height-relative:margin;v-text-anchor:top" o:gfxdata="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" fillcolor="white [3201]" strokecolor="white [3212]" strokeweight=".5pt">
-                <v:textbox>
-                  <w:txbxContent>
-                    <w:p>
-                      <w:r>
-                        <w:rPr>
-                          <w:noProof/>
-                        </w:rPr>
-                        <w:drawing>
-                          <wp:inline distT="0" distB="0" distL="0" distR="0" wp14:anchorId="3AD84513" wp14:editId="15DEAB64">
-                            <wp:extent cx="438785" cy="205645"/>
-                            <wp:effectExtent l="0" t="0" r="0" b="4445"/>
-                            <wp:docPr id="207" name="Picture 207" descr="C:\Users\Carl Ivan\Desktop\Project Resources\res-DL-Libraries\Screen Captures\Admin\27 - ACCEPT RENTAL BUTTON.PNG"/>
-                            <wp:cNvGraphicFramePr>
-                              <a:graphicFrameLocks xmlns:a="http://schemas.openxmlformats.org/drawingml/2006/main" noChangeAspect="1"/>
-                            </wp:cNvGraphicFramePr>
-                            <a:graphic xmlns:a="http://schemas.openxmlformats.org/drawingml/2006/main">
-                              <a:graphicData uri="http://schemas.openxmlformats.org/drawingml/2006/picture">
-                                <pic:pic xmlns:pic="http://schemas.openxmlformats.org/drawingml/2006/picture">
-                                  <pic:nvPicPr>
-                                    <pic:cNvPr id="0" name="Picture 8" descr="C:\Users\Carl Ivan\Desktop\Project Resources\res-DL-Libraries\Screen Captures\Admin\27 - ACCEPT RENTAL BUTTON.PNG"/>
-                                    <pic:cNvPicPr>
-                                      <a:picLocks noChangeAspect="1" noChangeArrowheads="1"/>
-                                    </pic:cNvPicPr>
-                                  </pic:nvPicPr>
-                                  <pic:blipFill>
-                                    <a:blip r:embed="rId55">
-                                      <a:extLst>
-                                        <a:ext uri="{28A0092B-C50C-407E-A947-70E740481C1C}">
-                                          <a14:useLocalDpi xmlns:a14="http://schemas.microsoft.com/office/drawing/2010/main" val="0"/>
-                                        </a:ext>
-                                      </a:extLst>
-                                    </a:blip>
-                                    <a:srcRect/>
-                                    <a:stretch>
-                                      <a:fillRect/>
-                                    </a:stretch>
-                                  </pic:blipFill>
-                                  <pic:spPr bwMode="auto">
-                                    <a:xfrm>
-                                      <a:off x="0" y="0"/>
-                                      <a:ext cx="438785" cy="205645"/>
-                                    </a:xfrm>
-                                    <a:prstGeom prst="rect">
-                                      <a:avLst/>
-                                    </a:prstGeom>
-                                    <a:noFill/>
-                                    <a:ln>
-                                      <a:noFill/>
-                                    </a:ln>
-                                  </pic:spPr>
-                                </pic:pic>
-                              </a:graphicData>
-                            </a:graphic>
-                          </wp:inline>
-                        </w:drawing>
-                      </w:r>
-                    </w:p>
-                  </w:txbxContent>
-                </v:textbox>
-                <w10:wrap anchorx="page"/>
-              </v:shape>
-            </w:pict>
-          </mc:Fallback>
-        </mc:AlternateContent>
-      </w:r>
-      <w:r>
-        <w:rPr>
-          <w:noProof/>
-        </w:rPr>
-        <mc:AlternateContent>
-          <mc:Choice Requires="wps">
-            <w:drawing>
-              <wp:anchor distT="45720" distB="45720" distL="114300" distR="114300" simplePos="0" relativeHeight="251760640" behindDoc="0" locked="0" layoutInCell="1" allowOverlap="1" wp14:anchorId="47B1C3A9" wp14:editId="09ABFFE4">
+              <wp:anchor distT="45720" distB="45720" distL="114300" distR="114300" simplePos="0" relativeHeight="251760640" behindDoc="0" locked="0" layoutInCell="1" allowOverlap="1" wp14:anchorId="47B1C3A9" wp14:editId="71D81D81">
                 <wp:simplePos x="0" y="0"/>
                 <wp:positionH relativeFrom="margin">
                   <wp:align>left</wp:align>
@@ -15694,7 +15371,7 @@
                                 <w:color w:val="auto"/>
                               </w:rPr>
                             </w:pPr>
-                            <w:bookmarkStart w:id="32" w:name="_Toc516406220"/>
+                            <w:bookmarkStart w:id="32" w:name="_Toc516407270"/>
                             <w:r>
                               <w:rPr>
                                 <w:b/>
@@ -15730,21 +15407,57 @@
                               <w:rPr>
                                 <w:sz w:val="20"/>
                               </w:rPr>
-                              <w:t xml:space="preserve">section of the administration component, the administrator can decide whether to accept a rental request by clicking on the                      </w:t>
+                              <w:t xml:space="preserve">section of the administration component, the administrator can decide whether to accept a rental request by clicking on the </w:t>
                             </w:r>
-                            <w:proofErr w:type="spellStart"/>
                             <w:r>
                               <w:rPr>
                                 <w:sz w:val="20"/>
                               </w:rPr>
-                              <w:t>or                  b</w:t>
+                              <w:t>accept (</w:t>
                             </w:r>
-                            <w:proofErr w:type="spellEnd"/>
                             <w:r>
                               <w:rPr>
+                                <w:rFonts w:ascii="Segoe UI Emoji" w:hAnsi="Segoe UI Emoji" w:cs="Segoe UI Emoji"/>
                                 <w:sz w:val="20"/>
                               </w:rPr>
-                              <w:t xml:space="preserve"> buttons.</w:t>
+                              <w:t>✔</w:t>
+                            </w:r>
+                            <w:r>
+                              <w:rPr>
+                                <w:sz w:val="20"/>
+                              </w:rPr>
+                              <w:t>)</w:t>
+                            </w:r>
+                            <w:r>
+                              <w:rPr>
+                                <w:sz w:val="20"/>
+                              </w:rPr>
+                              <w:t xml:space="preserve"> or </w:t>
+                            </w:r>
+                            <w:r>
+                              <w:rPr>
+                                <w:sz w:val="20"/>
+                              </w:rPr>
+                              <w:t>reject (</w:t>
+                            </w:r>
+                            <w:r>
+                              <w:rPr>
+                                <w:rFonts w:ascii="Segoe UI Emoji" w:hAnsi="Segoe UI Emoji" w:cs="Segoe UI Emoji"/>
+                                <w:sz w:val="20"/>
+                              </w:rPr>
+                              <w:t>✖</w:t>
+                            </w:r>
+                            <w:r>
+                              <w:rPr>
+                                <w:sz w:val="20"/>
+                              </w:rPr>
+                              <w:t xml:space="preserve">) </w:t>
+                            </w:r>
+                            <w:r>
+                              <w:rPr>
+                                <w:sz w:val="20"/>
+                              </w:rPr>
+                              <w:t>buttons.</w:t>
                             </w:r>
                           </w:p>
                           <w:p>
@@ -15795,7 +15508,7 @@
           </mc:Choice>
           <mc:Fallback>
             <w:pict>
-              <v:shape w14:anchorId="47B1C3A9" id="_x0000_s1086" type="#_x0000_t202" style="position:absolute;left:0;text-align:left;margin-left:0;margin-top:164pt;width:227pt;height:211.05pt;z-index:251760640;visibility:visible;mso-wrap-style:square;mso-width-percent:0;mso-height-percent:0;mso-wrap-distance-left:9pt;mso-wrap-distance-top:3.6pt;mso-wrap-distance-right:9pt;mso-wrap-distance-bottom:3.6pt;mso-position-horizontal:left;mso-position-horizontal-relative:margin;mso-position-vertical:absolute;mso-position-vertical-relative:text;mso-width-percent:0;mso-height-percent:0;mso-width-relative:margin;mso-height-relative:margin;v-text-anchor:top" o:gfxdata="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" strokecolor="white [3212]">
+              <v:shape w14:anchorId="47B1C3A9" id="_x0000_s1084" type="#_x0000_t202" style="position:absolute;left:0;text-align:left;margin-left:0;margin-top:164pt;width:227pt;height:211.05pt;z-index:251760640;visibility:visible;mso-wrap-style:square;mso-width-percent:0;mso-height-percent:0;mso-wrap-distance-left:9pt;mso-wrap-distance-top:3.6pt;mso-wrap-distance-right:9pt;mso-wrap-distance-bottom:3.6pt;mso-position-horizontal:left;mso-position-horizontal-relative:margin;mso-position-vertical:absolute;mso-position-vertical-relative:text;mso-width-percent:0;mso-height-percent:0;mso-width-relative:margin;mso-height-relative:margin;v-text-anchor:top" o:gfxdata="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" strokecolor="white [3212]">
                 <v:textbox>
                   <w:txbxContent>
                     <w:p>
@@ -15806,7 +15519,7 @@
                           <w:color w:val="auto"/>
                         </w:rPr>
                       </w:pPr>
-                      <w:bookmarkStart w:id="33" w:name="_Toc516406220"/>
+                      <w:bookmarkStart w:id="33" w:name="_Toc516407270"/>
                       <w:r>
                         <w:rPr>
                           <w:b/>
@@ -15842,21 +15555,57 @@
                         <w:rPr>
                           <w:sz w:val="20"/>
                         </w:rPr>
-                        <w:t xml:space="preserve">section of the administration component, the administrator can decide whether to accept a rental request by clicking on the                      </w:t>
+                        <w:t xml:space="preserve">section of the administration component, the administrator can decide whether to accept a rental request by clicking on the </w:t>
                       </w:r>
-                      <w:proofErr w:type="spellStart"/>
                       <w:r>
                         <w:rPr>
                           <w:sz w:val="20"/>
                         </w:rPr>
-                        <w:t>or                  b</w:t>
+                        <w:t>accept (</w:t>
                       </w:r>
-                      <w:proofErr w:type="spellEnd"/>
+                      <w:r>
+                        <w:rPr>
+                          <w:rFonts w:ascii="Segoe UI Emoji" w:hAnsi="Segoe UI Emoji" w:cs="Segoe UI Emoji"/>
+                          <w:sz w:val="20"/>
+                        </w:rPr>
+                        <w:t>✔</w:t>
+                      </w:r>
                       <w:r>
                         <w:rPr>
                           <w:sz w:val="20"/>
                         </w:rPr>
-                        <w:t xml:space="preserve"> buttons.</w:t>
+                        <w:t>)</w:t>
+                      </w:r>
+                      <w:r>
+                        <w:rPr>
+                          <w:sz w:val="20"/>
+                        </w:rPr>
+                        <w:t xml:space="preserve"> or </w:t>
+                      </w:r>
+                      <w:r>
+                        <w:rPr>
+                          <w:sz w:val="20"/>
+                        </w:rPr>
+                        <w:t>reject (</w:t>
+                      </w:r>
+                      <w:r>
+                        <w:rPr>
+                          <w:rFonts w:ascii="Segoe UI Emoji" w:hAnsi="Segoe UI Emoji" w:cs="Segoe UI Emoji"/>
+                          <w:sz w:val="20"/>
+                        </w:rPr>
+                        <w:t>✖</w:t>
+                      </w:r>
+                      <w:r>
+                        <w:rPr>
+                          <w:sz w:val="20"/>
+                        </w:rPr>
+                        <w:t xml:space="preserve">) </w:t>
+                      </w:r>
+                      <w:r>
+                        <w:rPr>
+                          <w:sz w:val="20"/>
+                        </w:rPr>
+                        <w:t>buttons.</w:t>
                       </w:r>
                     </w:p>
                     <w:p>
@@ -15947,6 +15696,8 @@
                       <wps:txbx>
                         <w:txbxContent>
                           <w:p>
+                            <w:bookmarkStart w:id="34" w:name="_GoBack"/>
+                            <w:bookmarkEnd w:id="34"/>
                             <w:r>
                               <w:rPr>
                                 <w:noProof/>
@@ -15969,7 +15720,7 @@
                                           </pic:cNvPicPr>
                                         </pic:nvPicPr>
                                         <pic:blipFill>
-                                          <a:blip r:embed="rId56">
+                                          <a:blip r:embed="rId55">
                                             <a:extLst>
                                               <a:ext uri="{28A0092B-C50C-407E-A947-70E740481C1C}">
                                                 <a14:useLocalDpi xmlns:a14="http://schemas.microsoft.com/office/drawing/2010/main" val="0"/>
@@ -16020,10 +15771,12 @@
           </mc:Choice>
           <mc:Fallback>
             <w:pict>
-              <v:shape w14:anchorId="26848AF9" id="_x0000_s1087" type="#_x0000_t202" style="position:absolute;left:0;text-align:left;margin-left:172.1pt;margin-top:193.8pt;width:223.3pt;height:139.7pt;z-index:251759616;visibility:visible;mso-wrap-style:square;mso-width-percent:0;mso-height-percent:0;mso-wrap-distance-left:9pt;mso-wrap-distance-top:3.6pt;mso-wrap-distance-right:9pt;mso-wrap-distance-bottom:3.6pt;mso-position-horizontal:right;mso-position-horizontal-relative:margin;mso-position-vertical:absolute;mso-position-vertical-relative:text;mso-width-percent:0;mso-height-percent:0;mso-width-relative:margin;mso-height-relative:margin;v-text-anchor:top" o:gfxdata="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" strokecolor="white [3212]">
+              <v:shape w14:anchorId="26848AF9" id="_x0000_s1085" type="#_x0000_t202" style="position:absolute;left:0;text-align:left;margin-left:172.1pt;margin-top:193.8pt;width:223.3pt;height:139.7pt;z-index:251759616;visibility:visible;mso-wrap-style:square;mso-width-percent:0;mso-height-percent:0;mso-wrap-distance-left:9pt;mso-wrap-distance-top:3.6pt;mso-wrap-distance-right:9pt;mso-wrap-distance-bottom:3.6pt;mso-position-horizontal:right;mso-position-horizontal-relative:margin;mso-position-vertical:absolute;mso-position-vertical-relative:text;mso-width-percent:0;mso-height-percent:0;mso-width-relative:margin;mso-height-relative:margin;v-text-anchor:top" o:gfxdata="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" strokecolor="white [3212]">
                 <v:textbox>
                   <w:txbxContent>
                     <w:p>
+                      <w:bookmarkStart w:id="35" w:name="_GoBack"/>
+                      <w:bookmarkEnd w:id="35"/>
                       <w:r>
                         <w:rPr>
                           <w:noProof/>
@@ -16046,7 +15799,7 @@
                                     </pic:cNvPicPr>
                                   </pic:nvPicPr>
                                   <pic:blipFill>
-                                    <a:blip r:embed="rId56">
+                                    <a:blip r:embed="rId55">
                                       <a:extLst>
                                         <a:ext uri="{28A0092B-C50C-407E-A947-70E740481C1C}">
                                           <a14:useLocalDpi xmlns:a14="http://schemas.microsoft.com/office/drawing/2010/main" val="0"/>
@@ -16159,7 +15912,7 @@
                                           </pic:cNvPicPr>
                                         </pic:nvPicPr>
                                         <pic:blipFill>
-                                          <a:blip r:embed="rId49">
+                                          <a:blip r:embed="rId50">
                                             <a:extLst>
                                               <a:ext uri="{28A0092B-C50C-407E-A947-70E740481C1C}">
                                                 <a14:useLocalDpi xmlns:a14="http://schemas.microsoft.com/office/drawing/2010/main" val="0"/>
@@ -16210,7 +15963,7 @@
           </mc:Choice>
           <mc:Fallback>
             <w:pict>
-              <v:shape w14:anchorId="78020502" id="_x0000_s1088" type="#_x0000_t202" style="position:absolute;left:0;text-align:left;margin-left:0;margin-top:6.3pt;width:223.3pt;height:139.7pt;z-index:251757568;visibility:visible;mso-wrap-style:square;mso-width-percent:0;mso-height-percent:0;mso-wrap-distance-left:9pt;mso-wrap-distance-top:3.6pt;mso-wrap-distance-right:9pt;mso-wrap-distance-bottom:3.6pt;mso-position-horizontal:left;mso-position-horizontal-relative:margin;mso-position-vertical:absolute;mso-position-vertical-relative:text;mso-width-percent:0;mso-height-percent:0;mso-width-relative:margin;mso-height-relative:margin;v-text-anchor:top" o:gfxdata="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" strokecolor="white [3212]">
+              <v:shape w14:anchorId="78020502" id="_x0000_s1086" type="#_x0000_t202" style="position:absolute;left:0;text-align:left;margin-left:0;margin-top:6.3pt;width:223.3pt;height:139.7pt;z-index:251757568;visibility:visible;mso-wrap-style:square;mso-width-percent:0;mso-height-percent:0;mso-wrap-distance-left:9pt;mso-wrap-distance-top:3.6pt;mso-wrap-distance-right:9pt;mso-wrap-distance-bottom:3.6pt;mso-position-horizontal:left;mso-position-horizontal-relative:margin;mso-position-vertical:absolute;mso-position-vertical-relative:text;mso-width-percent:0;mso-height-percent:0;mso-width-relative:margin;mso-height-relative:margin;v-text-anchor:top" o:gfxdata="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" strokecolor="white [3212]">
                 <v:textbox>
                   <w:txbxContent>
                     <w:p>
@@ -16236,7 +15989,7 @@
                                     </pic:cNvPicPr>
                                   </pic:nvPicPr>
                                   <pic:blipFill>
-                                    <a:blip r:embed="rId49">
+                                    <a:blip r:embed="rId50">
                                       <a:extLst>
                                         <a:ext uri="{28A0092B-C50C-407E-A947-70E740481C1C}">
                                           <a14:useLocalDpi xmlns:a14="http://schemas.microsoft.com/office/drawing/2010/main" val="0"/>
@@ -16413,7 +16166,7 @@
           </mc:Choice>
           <mc:Fallback>
             <w:pict>
-              <v:shape w14:anchorId="5A54C80D" id="_x0000_s1089" type="#_x0000_t202" style="position:absolute;left:0;text-align:left;margin-left:160.7pt;margin-top:0;width:211.9pt;height:189.7pt;z-index:251758592;visibility:visible;mso-wrap-style:square;mso-width-percent:0;mso-height-percent:0;mso-wrap-distance-left:9pt;mso-wrap-distance-top:3.6pt;mso-wrap-distance-right:9pt;mso-wrap-distance-bottom:3.6pt;mso-position-horizontal:right;mso-position-horizontal-relative:margin;mso-position-vertical:absolute;mso-position-vertical-relative:text;mso-width-percent:0;mso-height-percent:0;mso-width-relative:margin;mso-height-relative:margin;v-text-anchor:top" o:gfxdata="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" strokecolor="white [3212]">
+              <v:shape w14:anchorId="5A54C80D" id="_x0000_s1087" type="#_x0000_t202" style="position:absolute;left:0;text-align:left;margin-left:160.7pt;margin-top:0;width:211.9pt;height:189.7pt;z-index:251758592;visibility:visible;mso-wrap-style:square;mso-width-percent:0;mso-height-percent:0;mso-wrap-distance-left:9pt;mso-wrap-distance-top:3.6pt;mso-wrap-distance-right:9pt;mso-wrap-distance-bottom:3.6pt;mso-position-horizontal:right;mso-position-horizontal-relative:margin;mso-position-vertical:absolute;mso-position-vertical-relative:text;mso-width-percent:0;mso-height-percent:0;mso-width-relative:margin;mso-height-relative:margin;v-text-anchor:top" o:gfxdata="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" strokecolor="white [3212]">
                 <v:textbox>
                   <w:txbxContent>
                     <w:p>
@@ -16571,7 +16324,7 @@
                                           </pic:cNvPicPr>
                                         </pic:nvPicPr>
                                         <pic:blipFill>
-                                          <a:blip r:embed="rId57">
+                                          <a:blip r:embed="rId56">
                                             <a:extLst>
                                               <a:ext uri="{28A0092B-C50C-407E-A947-70E740481C1C}">
                                                 <a14:useLocalDpi xmlns:a14="http://schemas.microsoft.com/office/drawing/2010/main" val="0"/>
@@ -16622,7 +16375,7 @@
           </mc:Choice>
           <mc:Fallback>
             <w:pict>
-              <v:shape w14:anchorId="4783837E" id="_x0000_s1090" type="#_x0000_t202" style="position:absolute;left:0;text-align:left;margin-left:189pt;margin-top:167.5pt;width:240.2pt;height:139.7pt;z-index:251789312;visibility:visible;mso-wrap-style:square;mso-width-percent:0;mso-height-percent:0;mso-wrap-distance-left:9pt;mso-wrap-distance-top:3.6pt;mso-wrap-distance-right:9pt;mso-wrap-distance-bottom:3.6pt;mso-position-horizontal:right;mso-position-horizontal-relative:margin;mso-position-vertical:absolute;mso-position-vertical-relative:text;mso-width-percent:0;mso-height-percent:0;mso-width-relative:margin;mso-height-relative:margin;v-text-anchor:top" o:gfxdata="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" strokecolor="white [3212]">
+              <v:shape w14:anchorId="4783837E" id="_x0000_s1088" type="#_x0000_t202" style="position:absolute;left:0;text-align:left;margin-left:189pt;margin-top:167.5pt;width:240.2pt;height:139.7pt;z-index:251789312;visibility:visible;mso-wrap-style:square;mso-width-percent:0;mso-height-percent:0;mso-wrap-distance-left:9pt;mso-wrap-distance-top:3.6pt;mso-wrap-distance-right:9pt;mso-wrap-distance-bottom:3.6pt;mso-position-horizontal:right;mso-position-horizontal-relative:margin;mso-position-vertical:absolute;mso-position-vertical-relative:text;mso-width-percent:0;mso-height-percent:0;mso-width-relative:margin;mso-height-relative:margin;v-text-anchor:top" o:gfxdata="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" strokecolor="white [3212]">
                 <v:textbox>
                   <w:txbxContent>
                     <w:p>
@@ -16648,7 +16401,7 @@
                                     </pic:cNvPicPr>
                                   </pic:nvPicPr>
                                   <pic:blipFill>
-                                    <a:blip r:embed="rId57">
+                                    <a:blip r:embed="rId56">
                                       <a:extLst>
                                         <a:ext uri="{28A0092B-C50C-407E-A947-70E740481C1C}">
                                           <a14:useLocalDpi xmlns:a14="http://schemas.microsoft.com/office/drawing/2010/main" val="0"/>
@@ -16746,6 +16499,7 @@
                                 <w:color w:val="auto"/>
                               </w:rPr>
                             </w:pPr>
+                            <w:bookmarkStart w:id="36" w:name="_Toc516407271"/>
                             <w:r>
                               <w:rPr>
                                 <w:b/>
@@ -16753,6 +16507,7 @@
                               </w:rPr>
                               <w:t>PROCESS NOTIFICATIONS</w:t>
                             </w:r>
+                            <w:bookmarkEnd w:id="36"/>
                           </w:p>
                           <w:p>
                             <w:pPr>
@@ -16770,25 +16525,7 @@
                               <w:rPr>
                                 <w:sz w:val="20"/>
                               </w:rPr>
-                              <w:t>For each</w:t>
-                            </w:r>
-                            <w:r>
-                              <w:rPr>
-                                <w:sz w:val="20"/>
-                              </w:rPr>
-                              <w:t xml:space="preserve"> successful</w:t>
-                            </w:r>
-                            <w:r>
-                              <w:rPr>
-                                <w:sz w:val="20"/>
-                              </w:rPr>
-                              <w:t xml:space="preserve"> </w:t>
-                            </w:r>
-                            <w:r>
-                              <w:rPr>
-                                <w:sz w:val="20"/>
-                              </w:rPr>
-                              <w:t>operation, a notification would popup to inform you about it.</w:t>
+                              <w:t>For each successful operation, a notification would popup to inform you about it.</w:t>
                             </w:r>
                           </w:p>
                         </w:txbxContent>
@@ -16810,7 +16547,7 @@
           </mc:Choice>
           <mc:Fallback>
             <w:pict>
-              <v:shape w14:anchorId="0465E4C0" id="_x0000_s1091" type="#_x0000_t202" style="position:absolute;left:0;text-align:left;margin-left:0;margin-top:165.9pt;width:211.9pt;height:135.85pt;z-index:251791360;visibility:visible;mso-wrap-style:square;mso-width-percent:0;mso-height-percent:0;mso-wrap-distance-left:9pt;mso-wrap-distance-top:3.6pt;mso-wrap-distance-right:9pt;mso-wrap-distance-bottom:3.6pt;mso-position-horizontal:left;mso-position-horizontal-relative:margin;mso-position-vertical:absolute;mso-position-vertical-relative:text;mso-width-percent:0;mso-height-percent:0;mso-width-relative:margin;mso-height-relative:margin;v-text-anchor:top" o:gfxdata="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" strokecolor="white [3212]">
+              <v:shape w14:anchorId="0465E4C0" id="_x0000_s1089" type="#_x0000_t202" style="position:absolute;left:0;text-align:left;margin-left:0;margin-top:165.9pt;width:211.9pt;height:135.85pt;z-index:251791360;visibility:visible;mso-wrap-style:square;mso-width-percent:0;mso-height-percent:0;mso-wrap-distance-left:9pt;mso-wrap-distance-top:3.6pt;mso-wrap-distance-right:9pt;mso-wrap-distance-bottom:3.6pt;mso-position-horizontal:left;mso-position-horizontal-relative:margin;mso-position-vertical:absolute;mso-position-vertical-relative:text;mso-width-percent:0;mso-height-percent:0;mso-width-relative:margin;mso-height-relative:margin;v-text-anchor:top" o:gfxdata="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" strokecolor="white [3212]">
                 <v:textbox>
                   <w:txbxContent>
                     <w:p>
@@ -16821,6 +16558,7 @@
                           <w:color w:val="auto"/>
                         </w:rPr>
                       </w:pPr>
+                      <w:bookmarkStart w:id="37" w:name="_Toc516407271"/>
                       <w:r>
                         <w:rPr>
                           <w:b/>
@@ -16828,6 +16566,7 @@
                         </w:rPr>
                         <w:t>PROCESS NOTIFICATIONS</w:t>
                       </w:r>
+                      <w:bookmarkEnd w:id="37"/>
                     </w:p>
                     <w:p>
                       <w:pPr>
@@ -16845,25 +16584,7 @@
                         <w:rPr>
                           <w:sz w:val="20"/>
                         </w:rPr>
-                        <w:t>For each</w:t>
-                      </w:r>
-                      <w:r>
-                        <w:rPr>
-                          <w:sz w:val="20"/>
-                        </w:rPr>
-                        <w:t xml:space="preserve"> successful</w:t>
-                      </w:r>
-                      <w:r>
-                        <w:rPr>
-                          <w:sz w:val="20"/>
-                        </w:rPr>
-                        <w:t xml:space="preserve"> </w:t>
-                      </w:r>
-                      <w:r>
-                        <w:rPr>
-                          <w:sz w:val="20"/>
-                        </w:rPr>
-                        <w:t>operation, a notification would popup to inform you about it.</w:t>
+                        <w:t>For each successful operation, a notification would popup to inform you about it.</w:t>
                       </w:r>
                     </w:p>
                   </w:txbxContent>
@@ -16988,7 +16709,7 @@
           </mc:Choice>
           <mc:Fallback>
             <w:pict>
-              <v:shape w14:anchorId="51DF572E" id="_x0000_s1092" type="#_x0000_t202" style="position:absolute;left:0;text-align:left;margin-left:160.7pt;margin-top:35.9pt;width:211.9pt;height:115.3pt;z-index:251770880;visibility:visible;mso-wrap-style:square;mso-width-percent:0;mso-height-percent:0;mso-wrap-distance-left:9pt;mso-wrap-distance-top:3.6pt;mso-wrap-distance-right:9pt;mso-wrap-distance-bottom:3.6pt;mso-position-horizontal:right;mso-position-horizontal-relative:margin;mso-position-vertical:absolute;mso-position-vertical-relative:text;mso-width-percent:0;mso-height-percent:0;mso-width-relative:margin;mso-height-relative:margin;v-text-anchor:top" o:gfxdata="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" strokecolor="white [3212]">
+              <v:shape w14:anchorId="51DF572E" id="_x0000_s1090" type="#_x0000_t202" style="position:absolute;left:0;text-align:left;margin-left:160.7pt;margin-top:35.9pt;width:211.9pt;height:115.3pt;z-index:251770880;visibility:visible;mso-wrap-style:square;mso-width-percent:0;mso-height-percent:0;mso-wrap-distance-left:9pt;mso-wrap-distance-top:3.6pt;mso-wrap-distance-right:9pt;mso-wrap-distance-bottom:3.6pt;mso-position-horizontal:right;mso-position-horizontal-relative:margin;mso-position-vertical:absolute;mso-position-vertical-relative:text;mso-width-percent:0;mso-height-percent:0;mso-width-relative:margin;mso-height-relative:margin;v-text-anchor:top" o:gfxdata="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" strokecolor="white [3212]">
                 <v:textbox>
                   <w:txbxContent>
                     <w:p>
@@ -17137,7 +16858,7 @@
           </mc:Choice>
           <mc:Fallback>
             <w:pict>
-              <v:shape w14:anchorId="401CBBEB" id="_x0000_s1093" type="#_x0000_t202" style="position:absolute;left:0;text-align:left;margin-left:160.7pt;margin-top:309.4pt;width:211.9pt;height:135.85pt;z-index:251795456;visibility:visible;mso-wrap-style:square;mso-width-percent:0;mso-height-percent:0;mso-wrap-distance-left:9pt;mso-wrap-distance-top:3.6pt;mso-wrap-distance-right:9pt;mso-wrap-distance-bottom:3.6pt;mso-position-horizontal:right;mso-position-horizontal-relative:margin;mso-position-vertical:absolute;mso-position-vertical-relative:text;mso-width-percent:0;mso-height-percent:0;mso-width-relative:margin;mso-height-relative:margin;v-text-anchor:top" o:gfxdata="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" strokecolor="white [3212]">
+              <v:shape w14:anchorId="401CBBEB" id="_x0000_s1091" type="#_x0000_t202" style="position:absolute;left:0;text-align:left;margin-left:160.7pt;margin-top:309.4pt;width:211.9pt;height:135.85pt;z-index:251795456;visibility:visible;mso-wrap-style:square;mso-width-percent:0;mso-height-percent:0;mso-wrap-distance-left:9pt;mso-wrap-distance-top:3.6pt;mso-wrap-distance-right:9pt;mso-wrap-distance-bottom:3.6pt;mso-position-horizontal:right;mso-position-horizontal-relative:margin;mso-position-vertical:absolute;mso-position-vertical-relative:text;mso-width-percent:0;mso-height-percent:0;mso-width-relative:margin;mso-height-relative:margin;v-text-anchor:top" o:gfxdata="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" strokecolor="white [3212]">
                 <v:textbox>
                   <w:txbxContent>
                     <w:p>
@@ -17240,7 +16961,7 @@
                                           </pic:cNvPicPr>
                                         </pic:nvPicPr>
                                         <pic:blipFill>
-                                          <a:blip r:embed="rId58">
+                                          <a:blip r:embed="rId57">
                                             <a:extLst>
                                               <a:ext uri="{28A0092B-C50C-407E-A947-70E740481C1C}">
                                                 <a14:useLocalDpi xmlns:a14="http://schemas.microsoft.com/office/drawing/2010/main" val="0"/>
@@ -17291,7 +17012,7 @@
           </mc:Choice>
           <mc:Fallback>
             <w:pict>
-              <v:shape w14:anchorId="2616160F" id="_x0000_s1094" type="#_x0000_t202" style="position:absolute;left:0;text-align:left;margin-left:0;margin-top:311.35pt;width:240.2pt;height:139.7pt;z-index:251793408;visibility:visible;mso-wrap-style:square;mso-width-percent:0;mso-height-percent:0;mso-wrap-distance-left:9pt;mso-wrap-distance-top:3.6pt;mso-wrap-distance-right:9pt;mso-wrap-distance-bottom:3.6pt;mso-position-horizontal:absolute;mso-position-horizontal-relative:margin;mso-position-vertical:absolute;mso-position-vertical-relative:text;mso-width-percent:0;mso-height-percent:0;mso-width-relative:margin;mso-height-relative:margin;v-text-anchor:top" o:gfxdata="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" strokecolor="white [3212]">
+              <v:shape w14:anchorId="2616160F" id="_x0000_s1092" type="#_x0000_t202" style="position:absolute;left:0;text-align:left;margin-left:0;margin-top:311.35pt;width:240.2pt;height:139.7pt;z-index:251793408;visibility:visible;mso-wrap-style:square;mso-width-percent:0;mso-height-percent:0;mso-wrap-distance-left:9pt;mso-wrap-distance-top:3.6pt;mso-wrap-distance-right:9pt;mso-wrap-distance-bottom:3.6pt;mso-position-horizontal:absolute;mso-position-horizontal-relative:margin;mso-position-vertical:absolute;mso-position-vertical-relative:text;mso-width-percent:0;mso-height-percent:0;mso-width-relative:margin;mso-height-relative:margin;v-text-anchor:top" o:gfxdata="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" strokecolor="white [3212]">
                 <v:textbox>
                   <w:txbxContent>
                     <w:p>
@@ -17317,7 +17038,7 @@
                                     </pic:cNvPicPr>
                                   </pic:nvPicPr>
                                   <pic:blipFill>
-                                    <a:blip r:embed="rId58">
+                                    <a:blip r:embed="rId57">
                                       <a:extLst>
                                         <a:ext uri="{28A0092B-C50C-407E-A947-70E740481C1C}">
                                           <a14:useLocalDpi xmlns:a14="http://schemas.microsoft.com/office/drawing/2010/main" val="0"/>
@@ -17430,7 +17151,7 @@
                                           </pic:cNvPicPr>
                                         </pic:nvPicPr>
                                         <pic:blipFill>
-                                          <a:blip r:embed="rId59">
+                                          <a:blip r:embed="rId58">
                                             <a:extLst>
                                               <a:ext uri="{28A0092B-C50C-407E-A947-70E740481C1C}">
                                                 <a14:useLocalDpi xmlns:a14="http://schemas.microsoft.com/office/drawing/2010/main" val="0"/>
@@ -17481,7 +17202,7 @@
           </mc:Choice>
           <mc:Fallback>
             <w:pict>
-              <v:shape w14:anchorId="45EE7F27" id="_x0000_s1095" type="#_x0000_t202" style="position:absolute;left:0;text-align:left;margin-left:0;margin-top:.65pt;width:223.3pt;height:139.7pt;z-index:251768832;visibility:visible;mso-wrap-style:square;mso-width-percent:0;mso-height-percent:0;mso-wrap-distance-left:9pt;mso-wrap-distance-top:3.6pt;mso-wrap-distance-right:9pt;mso-wrap-distance-bottom:3.6pt;mso-position-horizontal:left;mso-position-horizontal-relative:margin;mso-position-vertical:absolute;mso-position-vertical-relative:text;mso-width-percent:0;mso-height-percent:0;mso-width-relative:margin;mso-height-relative:margin;v-text-anchor:top" o:gfxdata="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" strokecolor="white [3212]">
+              <v:shape w14:anchorId="45EE7F27" id="_x0000_s1093" type="#_x0000_t202" style="position:absolute;left:0;text-align:left;margin-left:0;margin-top:.65pt;width:223.3pt;height:139.7pt;z-index:251768832;visibility:visible;mso-wrap-style:square;mso-width-percent:0;mso-height-percent:0;mso-wrap-distance-left:9pt;mso-wrap-distance-top:3.6pt;mso-wrap-distance-right:9pt;mso-wrap-distance-bottom:3.6pt;mso-position-horizontal:left;mso-position-horizontal-relative:margin;mso-position-vertical:absolute;mso-position-vertical-relative:text;mso-width-percent:0;mso-height-percent:0;mso-width-relative:margin;mso-height-relative:margin;v-text-anchor:top" o:gfxdata="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" strokecolor="white [3212]">
                 <v:textbox>
                   <w:txbxContent>
                     <w:p>
@@ -17507,7 +17228,7 @@
                                     </pic:cNvPicPr>
                                   </pic:nvPicPr>
                                   <pic:blipFill>
-                                    <a:blip r:embed="rId59">
+                                    <a:blip r:embed="rId58">
                                       <a:extLst>
                                         <a:ext uri="{28A0092B-C50C-407E-A947-70E740481C1C}">
                                           <a14:useLocalDpi xmlns:a14="http://schemas.microsoft.com/office/drawing/2010/main" val="0"/>
@@ -17547,8 +17268,6 @@
           </mc:Fallback>
         </mc:AlternateContent>
       </w:r>
-      <w:bookmarkStart w:id="34" w:name="_GoBack"/>
-      <w:bookmarkEnd w:id="34"/>
     </w:p>
     <w:p>
       <w:pPr>
@@ -17556,6 +17275,7 @@
       </w:pPr>
     </w:p>
     <w:sectPr>
+      <w:footerReference w:type="default" r:id="rId59"/>
       <w:pgSz w:w="12240" w:h="15840"/>
       <w:pgMar w:top="1440" w:right="1440" w:bottom="1440" w:left="1440" w:header="720" w:footer="720" w:gutter="0"/>
       <w:pgNumType w:start="0"/>
@@ -17590,6 +17310,61 @@
     </w:p>
   </w:endnote>
 </w:endnotes>
+</file>
+
+<file path=word/footer1.xml><?xml version="1.0" encoding="utf-8"?>
+<w:ftr xmlns:wpc="http://schemas.microsoft.com/office/word/2010/wordprocessingCanvas" xmlns:cx="http://schemas.microsoft.com/office/drawing/2014/chartex" xmlns:cx1="http://schemas.microsoft.com/office/drawing/2015/9/8/chartex" xmlns:cx2="http://schemas.microsoft.com/office/drawing/2015/10/21/chartex" xmlns:cx3="http://schemas.microsoft.com/office/drawing/2016/5/9/chartex" xmlns:cx4="http://schemas.microsoft.com/office/drawing/2016/5/10/chartex" xmlns:cx5="http://schemas.microsoft.com/office/drawing/2016/5/11/chartex" xmlns:cx6="http://schemas.microsoft.com/office/drawing/2016/5/12/chartex" xmlns:cx7="http://schemas.microsoft.com/office/drawing/2016/5/13/chartex" xmlns:cx8="http://schemas.microsoft.com/office/drawing/2016/5/14/chartex" xmlns:mc="http://schemas.openxmlformats.org/markup-compatibility/2006" xmlns:aink="http://schemas.microsoft.com/office/drawing/2016/ink" xmlns:am3d="http://schemas.microsoft.com/office/drawing/2017/model3d" xmlns:o="urn:schemas-microsoft-com:office:office" xmlns:r="http://schemas.openxmlformats.org/officeDocument/2006/relationships" xmlns:m="http://schemas.openxmlformats.org/officeDocument/2006/math" xmlns:v="urn:schemas-microsoft-com:vml" xmlns:wp14="http://schemas.microsoft.com/office/word/2010/wordprocessingDrawing" xmlns:wp="http://schemas.openxmlformats.org/drawingml/2006/wordprocessingDrawing" xmlns:w10="urn:schemas-microsoft-com:office:word" xmlns:w="http://schemas.openxmlformats.org/wordprocessingml/2006/main" xmlns:w14="http://schemas.microsoft.com/office/word/2010/wordml" xmlns:w15="http://schemas.microsoft.com/office/word/2012/wordml" xmlns:w16cid="http://schemas.microsoft.com/office/word/2016/wordml/cid" xmlns:w16se="http://schemas.microsoft.com/office/word/2015/wordml/symex" xmlns:wpg="http://schemas.microsoft.com/office/word/2010/wordprocessingGroup" xmlns:wpi="http://schemas.microsoft.com/office/word/2010/wordprocessingInk" xmlns:wne="http://schemas.microsoft.com/office/word/2006/wordml" xmlns:wps="http://schemas.microsoft.com/office/word/2010/wordprocessingShape" mc:Ignorable="w14 w15 w16se w16cid wp14">
+  <w:sdt>
+    <w:sdtPr>
+      <w:id w:val="-378013698"/>
+      <w:docPartObj>
+        <w:docPartGallery w:val="Page Numbers (Bottom of Page)"/>
+        <w:docPartUnique/>
+      </w:docPartObj>
+    </w:sdtPr>
+    <w:sdtEndPr>
+      <w:rPr>
+        <w:noProof/>
+      </w:rPr>
+    </w:sdtEndPr>
+    <w:sdtContent>
+      <w:p>
+        <w:pPr>
+          <w:pStyle w:val="Footer"/>
+        </w:pPr>
+        <w:r>
+          <w:t xml:space="preserve">Page | </w:t>
+        </w:r>
+        <w:r>
+          <w:fldChar w:fldCharType="begin"/>
+        </w:r>
+        <w:r>
+          <w:instrText xml:space="preserve"> PAGE   \* MERGEFORMAT </w:instrText>
+        </w:r>
+        <w:r>
+          <w:fldChar w:fldCharType="separate"/>
+        </w:r>
+        <w:r>
+          <w:rPr>
+            <w:noProof/>
+          </w:rPr>
+          <w:t>2</w:t>
+        </w:r>
+        <w:r>
+          <w:rPr>
+            <w:noProof/>
+          </w:rPr>
+          <w:fldChar w:fldCharType="end"/>
+        </w:r>
+      </w:p>
+    </w:sdtContent>
+  </w:sdt>
+  <w:p>
+    <w:pPr>
+      <w:pStyle w:val="Footer"/>
+    </w:pPr>
+  </w:p>
+</w:ftr>
 </file>
 
 <file path=word/footnotes.xml><?xml version="1.0" encoding="utf-8"?>
@@ -20687,10 +20462,29 @@
       <w:color w:val="2F5496" w:themeColor="accent1" w:themeShade="BF"/>
     </w:rPr>
   </w:style>
+  <w:style w:type="paragraph" w:styleId="Heading5">
+    <w:name w:val="heading 5"/>
+    <w:basedOn w:val="Normal"/>
+    <w:next w:val="Normal"/>
+    <w:link w:val="Heading5Char"/>
+    <w:uiPriority w:val="9"/>
+    <w:unhideWhenUsed/>
+    <w:qFormat/>
+    <w:rsid w:val="008D2ED6"/>
+    <w:pPr>
+      <w:keepNext/>
+      <w:keepLines/>
+      <w:spacing w:before="40" w:after="0"/>
+      <w:outlineLvl w:val="4"/>
+    </w:pPr>
+    <w:rPr>
+      <w:rFonts w:asciiTheme="majorHAnsi" w:eastAsiaTheme="majorEastAsia" w:hAnsiTheme="majorHAnsi" w:cstheme="majorBidi"/>
+      <w:color w:val="2F5496" w:themeColor="accent1" w:themeShade="BF"/>
+    </w:rPr>
+  </w:style>
   <w:style w:type="character" w:default="1" w:styleId="DefaultParagraphFont">
     <w:name w:val="Default Paragraph Font"/>
     <w:uiPriority w:val="1"/>
-    <w:semiHidden/>
     <w:unhideWhenUsed/>
   </w:style>
   <w:style w:type="table" w:default="1" w:styleId="TableNormal">
@@ -20931,6 +20725,17 @@
       <w:color w:val="2F5496" w:themeColor="accent1" w:themeShade="BF"/>
     </w:rPr>
   </w:style>
+  <w:style w:type="character" w:customStyle="1" w:styleId="Heading5Char">
+    <w:name w:val="Heading 5 Char"/>
+    <w:basedOn w:val="DefaultParagraphFont"/>
+    <w:link w:val="Heading5"/>
+    <w:uiPriority w:val="9"/>
+    <w:rsid w:val="008D2ED6"/>
+    <w:rPr>
+      <w:rFonts w:asciiTheme="majorHAnsi" w:eastAsiaTheme="majorEastAsia" w:hAnsiTheme="majorHAnsi" w:cstheme="majorBidi"/>
+      <w:color w:val="2F5496" w:themeColor="accent1" w:themeShade="BF"/>
+    </w:rPr>
+  </w:style>
 </w:styles>
 </file>
 
@@ -21141,6 +20946,13 @@
     <w:pitch w:val="variable"/>
     <w:sig w:usb0="E0002AFF" w:usb1="C000247B" w:usb2="00000009" w:usb3="00000000" w:csb0="000001FF" w:csb1="00000000"/>
   </w:font>
+  <w:font w:name="Segoe UI Emoji">
+    <w:panose1 w:val="020B0502040204020203"/>
+    <w:charset w:val="00"/>
+    <w:family w:val="swiss"/>
+    <w:pitch w:val="variable"/>
+    <w:sig w:usb0="00000003" w:usb1="02000000" w:usb2="00000000" w:usb3="00000000" w:csb0="00000001" w:csb1="00000000"/>
+  </w:font>
 </w:fonts>
 </file>
 
@@ -21166,9 +20978,10 @@
     <w:rsid w:val="00957338"/>
     <w:rsid w:val="00B81E4A"/>
     <w:rsid w:val="00CC55E4"/>
+    <w:rsid w:val="00D90AB7"/>
     <w:rsid w:val="00D92609"/>
-    <w:rsid w:val="00E60279"/>
     <w:rsid w:val="00E63A55"/>
+    <w:rsid w:val="00EC1A12"/>
   </w:rsids>
   <m:mathPr>
     <m:mathFont m:val="Cambria Math"/>
@@ -21965,7 +21778,7 @@
 </file>
 
 <file path=customXml/itemProps2.xml><?xml version="1.0" encoding="utf-8"?>
-<ds:datastoreItem xmlns:ds="http://schemas.openxmlformats.org/officeDocument/2006/customXml" ds:itemID="{71678F51-266D-4FB5-9E87-374EE049B8EF}">
+<ds:datastoreItem xmlns:ds="http://schemas.openxmlformats.org/officeDocument/2006/customXml" ds:itemID="{460C3A41-AC56-4DE0-BCC3-AF3554D4AB89}">
   <ds:schemaRefs>
     <ds:schemaRef ds:uri="http://schemas.openxmlformats.org/officeDocument/2006/bibliography"/>
   </ds:schemaRefs>

</xml_diff>